<commit_message>
comments. eigen code opgeschoond en beschrijving document aangevuld
</commit_message>
<xml_diff>
--- a/beschrijving.docx
+++ b/beschrijving.docx
@@ -1,439 +1,1192 @@
 
 <file path=word/document.xml><?xml version="1.0" encoding="utf-8"?>
-<w:document xmlns:wpc="http://schemas.microsoft.com/office/word/2010/wordprocessingCanvas" xmlns:cx="http://schemas.microsoft.com/office/drawing/2014/chartex" xmlns:cx1="http://schemas.microsoft.com/office/drawing/2015/9/8/chartex" xmlns:cx2="http://schemas.microsoft.com/office/drawing/2015/10/21/chartex" xmlns:cx3="http://schemas.microsoft.com/office/drawing/2016/5/9/chartex" xmlns:cx4="http://schemas.microsoft.com/office/drawing/2016/5/10/chartex" xmlns:cx5="http://schemas.microsoft.com/office/drawing/2016/5/11/chartex" xmlns:cx6="http://schemas.microsoft.com/office/drawing/2016/5/12/chartex" xmlns:cx7="http://schemas.microsoft.com/office/drawing/2016/5/13/chartex" xmlns:cx8="http://schemas.microsoft.com/office/drawing/2016/5/14/chartex" xmlns:mc="http://schemas.openxmlformats.org/markup-compatibility/2006" xmlns:aink="http://schemas.microsoft.com/office/drawing/2016/ink" xmlns:am3d="http://schemas.microsoft.com/office/drawing/2017/model3d" xmlns:o="urn:schemas-microsoft-com:office:office" xmlns:r="http://schemas.openxmlformats.org/officeDocument/2006/relationships" xmlns:m="http://schemas.openxmlformats.org/officeDocument/2006/math" xmlns:v="urn:schemas-microsoft-com:vml" xmlns:wp14="http://schemas.microsoft.com/office/word/2010/wordprocessingDrawing" xmlns:wp="http://schemas.openxmlformats.org/drawingml/2006/wordprocessingDrawing" xmlns:w10="urn:schemas-microsoft-com:office:word" xmlns:w="http://schemas.openxmlformats.org/wordprocessingml/2006/main" xmlns:w14="http://schemas.microsoft.com/office/word/2010/wordml" xmlns:w15="http://schemas.microsoft.com/office/word/2012/wordml" xmlns:w16cid="http://schemas.microsoft.com/office/word/2016/wordml/cid" xmlns:w16se="http://schemas.microsoft.com/office/word/2015/wordml/symex" xmlns:wpg="http://schemas.microsoft.com/office/word/2010/wordprocessingGroup" xmlns:wpi="http://schemas.microsoft.com/office/word/2010/wordprocessingInk" xmlns:wne="http://schemas.microsoft.com/office/word/2006/wordml" xmlns:wps="http://schemas.microsoft.com/office/word/2010/wordprocessingShape" mc:Ignorable="w14 w15 w16se w16cid wp14">
+<w:document xmlns:wpc="http://schemas.microsoft.com/office/word/2010/wordprocessingCanvas" xmlns:cx="http://schemas.microsoft.com/office/drawing/2014/chartex" xmlns:cx1="http://schemas.microsoft.com/office/drawing/2015/9/8/chartex" xmlns:cx2="http://schemas.microsoft.com/office/drawing/2015/10/21/chartex" xmlns:cx3="http://schemas.microsoft.com/office/drawing/2016/5/9/chartex" xmlns:cx4="http://schemas.microsoft.com/office/drawing/2016/5/10/chartex" xmlns:cx5="http://schemas.microsoft.com/office/drawing/2016/5/11/chartex" xmlns:cx6="http://schemas.microsoft.com/office/drawing/2016/5/12/chartex" xmlns:cx7="http://schemas.microsoft.com/office/drawing/2016/5/13/chartex" xmlns:cx8="http://schemas.microsoft.com/office/drawing/2016/5/14/chartex" xmlns:mc="http://schemas.openxmlformats.org/markup-compatibility/2006" xmlns:aink="http://schemas.microsoft.com/office/drawing/2016/ink" xmlns:am3d="http://schemas.microsoft.com/office/drawing/2017/model3d" xmlns:o="urn:schemas-microsoft-com:office:office" xmlns:r="http://schemas.openxmlformats.org/officeDocument/2006/relationships" xmlns:m="http://schemas.openxmlformats.org/officeDocument/2006/math" xmlns:v="urn:schemas-microsoft-com:vml" xmlns:wp14="http://schemas.microsoft.com/office/word/2010/wordprocessingDrawing" xmlns:wp="http://schemas.openxmlformats.org/drawingml/2006/wordprocessingDrawing" xmlns:w10="urn:schemas-microsoft-com:office:word" xmlns:w="http://schemas.openxmlformats.org/wordprocessingml/2006/main" xmlns:w14="http://schemas.microsoft.com/office/word/2010/wordml" xmlns:w15="http://schemas.microsoft.com/office/word/2012/wordml" xmlns:w16cex="http://schemas.microsoft.com/office/word/2018/wordml/cex" xmlns:w16cid="http://schemas.microsoft.com/office/word/2016/wordml/cid" xmlns:w16="http://schemas.microsoft.com/office/word/2018/wordml" xmlns:w16se="http://schemas.microsoft.com/office/word/2015/wordml/symex" xmlns:wpg="http://schemas.microsoft.com/office/word/2010/wordprocessingGroup" xmlns:wpi="http://schemas.microsoft.com/office/word/2010/wordprocessingInk" xmlns:wne="http://schemas.microsoft.com/office/word/2006/wordml" xmlns:wps="http://schemas.microsoft.com/office/word/2010/wordprocessingShape" mc:Ignorable="w14 w15 w16se w16cid w16 w16cex wp14">
   <w:body>
     <w:p>
-      <w:pPr>
-        <w:rPr>
-          <w:lang w:val="nl-NL"/>
-        </w:rPr>
-      </w:pPr>
-      <w:bookmarkStart w:id="0" w:name="_GoBack"/>
-      <w:bookmarkEnd w:id="0"/>
-      <w:r>
-        <w:rPr>
-          <w:lang w:val="nl-NL"/>
-        </w:rPr>
+      <w:r>
         <w:t>Max de Regt – 21000268</w:t>
       </w:r>
     </w:p>
     <w:p>
-      <w:pPr>
-        <w:rPr>
-          <w:lang w:val="nl-NL"/>
-        </w:rPr>
-      </w:pPr>
-      <w:r>
-        <w:rPr>
-          <w:lang w:val="nl-NL"/>
-        </w:rPr>
-        <w:t xml:space="preserve">Tinus Netten </w:t>
-      </w:r>
-      <w:r>
-        <w:rPr>
-          <w:lang w:val="nl-NL"/>
-        </w:rPr>
-        <w:t>- ???????????</w:t>
-      </w:r>
-    </w:p>
-    <w:p>
-      <w:pPr>
-        <w:rPr>
-          <w:lang w:val="nl-NL"/>
-        </w:rPr>
-      </w:pPr>
-    </w:p>
-    <w:p>
-      <w:pPr>
-        <w:pStyle w:val="Kop1"/>
-        <w:rPr>
-          <w:lang w:val="nl-NL"/>
-        </w:rPr>
-      </w:pPr>
-      <w:r>
-        <w:rPr>
-          <w:lang w:val="nl-NL"/>
-        </w:rPr>
+      <w:r>
+        <w:t>Gerdt</w:t>
+      </w:r>
+      <w:r>
+        <w:t xml:space="preserve">inus Netten </w:t>
+      </w:r>
+      <w:r>
+        <w:t xml:space="preserve">- </w:t>
+      </w:r>
+      <w:r>
+        <w:t>2129861</w:t>
+      </w:r>
+    </w:p>
+    <w:p/>
+    <w:p>
+      <w:pPr>
+        <w:pStyle w:val="Heading1"/>
+      </w:pPr>
+      <w:r>
         <w:t>Korte beschrijving</w:t>
       </w:r>
     </w:p>
     <w:p>
-      <w:pPr>
-        <w:rPr>
-          <w:lang w:val="nl-NL"/>
-        </w:rPr>
-      </w:pPr>
-      <w:r>
-        <w:rPr>
-          <w:lang w:val="nl-NL"/>
-        </w:rPr>
+      <w:r>
         <w:t xml:space="preserve">Wij hebben de eerste opdracht gekozen. Wij hebben gekozen om zelf een hele architectuur te bedenken en te gebruiken (dus niet hoe Paul de Mast het heeft gedaan met </w:t>
       </w:r>
       <w:proofErr w:type="spellStart"/>
       <w:r>
-        <w:rPr>
-          <w:lang w:val="nl-NL"/>
-        </w:rPr>
         <w:t>tuples</w:t>
       </w:r>
       <w:proofErr w:type="spellEnd"/>
       <w:r>
-        <w:rPr>
-          <w:lang w:val="nl-NL"/>
-        </w:rPr>
         <w:t xml:space="preserve"> </w:t>
       </w:r>
       <w:proofErr w:type="spellStart"/>
       <w:r>
-        <w:rPr>
-          <w:lang w:val="nl-NL"/>
-        </w:rPr>
         <w:t>etc</w:t>
       </w:r>
       <w:proofErr w:type="spellEnd"/>
       <w:r>
-        <w:rPr>
-          <w:lang w:val="nl-NL"/>
-        </w:rPr>
         <w:t>). Wij hebben alles een aparte klasse gegeven, maar gebruiken dezelfde Node klasse voor NDFA/DFA.</w:t>
       </w:r>
-    </w:p>
-    <w:p>
-      <w:pPr>
-        <w:pStyle w:val="Kop1"/>
-        <w:rPr>
-          <w:lang w:val="nl-NL"/>
-        </w:rPr>
-      </w:pPr>
-      <w:r>
-        <w:rPr>
-          <w:lang w:val="nl-NL"/>
-        </w:rPr>
+      <w:r>
+        <w:t xml:space="preserve"> </w:t>
+      </w:r>
+    </w:p>
+    <w:p>
+      <w:pPr>
+        <w:pStyle w:val="Heading1"/>
+      </w:pPr>
+      <w:r>
         <w:t>Gerealiseerde conversie/methodes</w:t>
       </w:r>
     </w:p>
     <w:p>
       <w:pPr>
-        <w:pStyle w:val="Lijstalinea"/>
+        <w:pStyle w:val="ListParagraph"/>
         <w:numPr>
           <w:ilvl w:val="0"/>
           <w:numId w:val="1"/>
         </w:numPr>
-        <w:rPr>
-          <w:lang w:val="nl-NL"/>
-        </w:rPr>
-      </w:pPr>
-      <w:proofErr w:type="spellStart"/>
-      <w:r>
-        <w:rPr>
-          <w:lang w:val="nl-NL"/>
-        </w:rPr>
+      </w:pPr>
+      <w:proofErr w:type="spellStart"/>
+      <w:r>
         <w:t>Hardcoded</w:t>
       </w:r>
       <w:proofErr w:type="spellEnd"/>
       <w:r>
-        <w:rPr>
-          <w:lang w:val="nl-NL"/>
-        </w:rPr>
         <w:t xml:space="preserve"> (N)DFA/regulier expressies</w:t>
       </w:r>
     </w:p>
     <w:p>
       <w:pPr>
-        <w:pStyle w:val="Lijstalinea"/>
+        <w:pStyle w:val="ListParagraph"/>
+        <w:numPr>
+          <w:ilvl w:val="1"/>
+          <w:numId w:val="1"/>
+        </w:numPr>
+        <w:rPr>
+          <w:b/>
+          <w:bCs/>
+        </w:rPr>
+      </w:pPr>
+      <w:proofErr w:type="spellStart"/>
+      <w:r>
+        <w:rPr>
+          <w:b/>
+          <w:bCs/>
+        </w:rPr>
+        <w:t>Program.cs</w:t>
+      </w:r>
+      <w:proofErr w:type="spellEnd"/>
+      <w:r>
+        <w:rPr>
+          <w:b/>
+          <w:bCs/>
+        </w:rPr>
+        <w:t xml:space="preserve"> regel 152</w:t>
+      </w:r>
+      <w:r>
+        <w:rPr>
+          <w:b/>
+          <w:bCs/>
+        </w:rPr>
+        <w:t>-191</w:t>
+      </w:r>
+      <w:r>
+        <w:rPr>
+          <w:b/>
+          <w:bCs/>
+        </w:rPr>
+        <w:t xml:space="preserve"> </w:t>
+      </w:r>
+      <w:r>
+        <w:rPr>
+          <w:b/>
+          <w:bCs/>
+        </w:rPr>
+        <w:t>(NDFA)</w:t>
+      </w:r>
+      <w:r>
+        <w:rPr>
+          <w:b/>
+          <w:bCs/>
+        </w:rPr>
+        <w:t xml:space="preserve"> </w:t>
+      </w:r>
+    </w:p>
+    <w:p>
+      <w:pPr>
+        <w:pStyle w:val="ListParagraph"/>
+        <w:numPr>
+          <w:ilvl w:val="1"/>
+          <w:numId w:val="1"/>
+        </w:numPr>
+        <w:rPr>
+          <w:b/>
+          <w:bCs/>
+        </w:rPr>
+      </w:pPr>
+      <w:proofErr w:type="spellStart"/>
+      <w:r>
+        <w:rPr>
+          <w:b/>
+          <w:bCs/>
+        </w:rPr>
+        <w:t>Program.cs</w:t>
+      </w:r>
+      <w:proofErr w:type="spellEnd"/>
+      <w:r>
+        <w:rPr>
+          <w:b/>
+          <w:bCs/>
+        </w:rPr>
+        <w:t xml:space="preserve"> regel </w:t>
+      </w:r>
+      <w:r>
+        <w:rPr>
+          <w:b/>
+          <w:bCs/>
+        </w:rPr>
+        <w:t>193-218</w:t>
+      </w:r>
+      <w:r>
+        <w:rPr>
+          <w:b/>
+          <w:bCs/>
+        </w:rPr>
+        <w:t xml:space="preserve"> (</w:t>
+      </w:r>
+      <w:proofErr w:type="spellStart"/>
+      <w:r>
+        <w:rPr>
+          <w:b/>
+          <w:bCs/>
+        </w:rPr>
+        <w:t>Regex</w:t>
+      </w:r>
+      <w:proofErr w:type="spellEnd"/>
+      <w:r>
+        <w:rPr>
+          <w:b/>
+          <w:bCs/>
+        </w:rPr>
+        <w:t>)</w:t>
+      </w:r>
+    </w:p>
+    <w:p>
+      <w:pPr>
+        <w:pStyle w:val="ListParagraph"/>
+        <w:numPr>
+          <w:ilvl w:val="1"/>
+          <w:numId w:val="1"/>
+        </w:numPr>
+        <w:rPr>
+          <w:b/>
+          <w:bCs/>
+        </w:rPr>
+      </w:pPr>
+      <w:proofErr w:type="spellStart"/>
+      <w:r>
+        <w:rPr>
+          <w:b/>
+          <w:bCs/>
+        </w:rPr>
+        <w:t>Program.cs</w:t>
+      </w:r>
+      <w:proofErr w:type="spellEnd"/>
+      <w:r>
+        <w:rPr>
+          <w:b/>
+          <w:bCs/>
+        </w:rPr>
+        <w:t xml:space="preserve"> regel </w:t>
+      </w:r>
+      <w:r>
+        <w:rPr>
+          <w:b/>
+          <w:bCs/>
+        </w:rPr>
+        <w:t>219-309</w:t>
+      </w:r>
+      <w:r>
+        <w:rPr>
+          <w:b/>
+          <w:bCs/>
+        </w:rPr>
+        <w:t>(</w:t>
+      </w:r>
+      <w:r>
+        <w:rPr>
+          <w:b/>
+          <w:bCs/>
+        </w:rPr>
+        <w:t xml:space="preserve">Gegenereerde </w:t>
+      </w:r>
+      <w:proofErr w:type="spellStart"/>
+      <w:r>
+        <w:rPr>
+          <w:b/>
+          <w:bCs/>
+        </w:rPr>
+        <w:t>DFA’s</w:t>
+      </w:r>
+      <w:proofErr w:type="spellEnd"/>
+      <w:r>
+        <w:rPr>
+          <w:b/>
+          <w:bCs/>
+        </w:rPr>
+        <w:t>)</w:t>
+      </w:r>
+    </w:p>
+    <w:p>
+      <w:pPr>
+        <w:pStyle w:val="ListParagraph"/>
         <w:numPr>
           <w:ilvl w:val="0"/>
           <w:numId w:val="1"/>
         </w:numPr>
-        <w:rPr>
-          <w:lang w:val="nl-NL"/>
-        </w:rPr>
-      </w:pPr>
-      <w:proofErr w:type="spellStart"/>
-      <w:r>
-        <w:rPr>
-          <w:lang w:val="nl-NL"/>
-        </w:rPr>
+      </w:pPr>
+      <w:proofErr w:type="spellStart"/>
+      <w:r>
         <w:t>Parser</w:t>
       </w:r>
       <w:proofErr w:type="spellEnd"/>
       <w:r>
-        <w:rPr>
-          <w:lang w:val="nl-NL"/>
-        </w:rPr>
         <w:t xml:space="preserve"> voor reguliere expressies</w:t>
       </w:r>
-    </w:p>
-    <w:p>
-      <w:pPr>
-        <w:pStyle w:val="Lijstalinea"/>
+      <w:r>
+        <w:t xml:space="preserve"> </w:t>
+      </w:r>
+    </w:p>
+    <w:p>
+      <w:pPr>
+        <w:pStyle w:val="ListParagraph"/>
+        <w:numPr>
+          <w:ilvl w:val="1"/>
+          <w:numId w:val="1"/>
+        </w:numPr>
+        <w:rPr>
+          <w:b/>
+          <w:bCs/>
+        </w:rPr>
+      </w:pPr>
+      <w:proofErr w:type="spellStart"/>
+      <w:r>
+        <w:rPr>
+          <w:b/>
+          <w:bCs/>
+        </w:rPr>
+        <w:t>RegexParser.cs</w:t>
+      </w:r>
+      <w:proofErr w:type="spellEnd"/>
+      <w:r>
+        <w:rPr>
+          <w:b/>
+          <w:bCs/>
+        </w:rPr>
+        <w:t xml:space="preserve"> regel 24</w:t>
+      </w:r>
+      <w:r>
+        <w:rPr>
+          <w:b/>
+          <w:bCs/>
+        </w:rPr>
+        <w:t xml:space="preserve"> </w:t>
+      </w:r>
+      <w:r>
+        <w:rPr>
+          <w:b/>
+          <w:bCs/>
+        </w:rPr>
+        <w:t>–</w:t>
+      </w:r>
+      <w:r>
+        <w:rPr>
+          <w:b/>
+          <w:bCs/>
+        </w:rPr>
+        <w:t xml:space="preserve"> 92</w:t>
+      </w:r>
+      <w:r>
+        <w:rPr>
+          <w:b/>
+          <w:bCs/>
+        </w:rPr>
+        <w:t xml:space="preserve"> </w:t>
+      </w:r>
+    </w:p>
+    <w:p>
+      <w:pPr>
+        <w:pStyle w:val="ListParagraph"/>
+        <w:numPr>
+          <w:ilvl w:val="1"/>
+          <w:numId w:val="1"/>
+        </w:numPr>
+        <w:rPr>
+          <w:b/>
+          <w:bCs/>
+        </w:rPr>
+      </w:pPr>
+      <w:proofErr w:type="spellStart"/>
+      <w:r>
+        <w:rPr>
+          <w:b/>
+          <w:bCs/>
+        </w:rPr>
+        <w:t>RegexTester</w:t>
+      </w:r>
+      <w:r>
+        <w:rPr>
+          <w:b/>
+          <w:bCs/>
+        </w:rPr>
+        <w:t>.cs</w:t>
+      </w:r>
+      <w:proofErr w:type="spellEnd"/>
+      <w:r>
+        <w:rPr>
+          <w:b/>
+          <w:bCs/>
+        </w:rPr>
+        <w:t xml:space="preserve"> regel 19 </w:t>
+      </w:r>
+      <w:r>
+        <w:rPr>
+          <w:b/>
+          <w:bCs/>
+        </w:rPr>
+        <w:t>–</w:t>
+      </w:r>
+      <w:r>
+        <w:rPr>
+          <w:b/>
+          <w:bCs/>
+        </w:rPr>
+        <w:t xml:space="preserve"> 47</w:t>
+      </w:r>
+      <w:r>
+        <w:rPr>
+          <w:b/>
+          <w:bCs/>
+        </w:rPr>
+        <w:t xml:space="preserve"> </w:t>
+      </w:r>
+    </w:p>
+    <w:p>
+      <w:pPr>
+        <w:pStyle w:val="ListParagraph"/>
         <w:numPr>
           <w:ilvl w:val="0"/>
           <w:numId w:val="1"/>
         </w:numPr>
-        <w:rPr>
-          <w:lang w:val="nl-NL"/>
-        </w:rPr>
-      </w:pPr>
-      <w:r>
-        <w:rPr>
-          <w:lang w:val="nl-NL"/>
-        </w:rPr>
+      </w:pPr>
+      <w:r>
         <w:t>Woorden genereren die wel/niet in de reguliere expressie zit</w:t>
       </w:r>
     </w:p>
     <w:p>
       <w:pPr>
-        <w:pStyle w:val="Lijstalinea"/>
+        <w:pStyle w:val="ListParagraph"/>
+        <w:numPr>
+          <w:ilvl w:val="1"/>
+          <w:numId w:val="1"/>
+        </w:numPr>
+        <w:rPr>
+          <w:b/>
+          <w:bCs/>
+        </w:rPr>
+      </w:pPr>
+      <w:proofErr w:type="spellStart"/>
+      <w:r>
+        <w:rPr>
+          <w:b/>
+          <w:bCs/>
+        </w:rPr>
+        <w:t>RegexTester.cs</w:t>
+      </w:r>
+      <w:proofErr w:type="spellEnd"/>
+      <w:r>
+        <w:rPr>
+          <w:b/>
+          <w:bCs/>
+        </w:rPr>
+        <w:t xml:space="preserve"> regel </w:t>
+      </w:r>
+      <w:r>
+        <w:rPr>
+          <w:b/>
+          <w:bCs/>
+        </w:rPr>
+        <w:t>55</w:t>
+      </w:r>
+      <w:r>
+        <w:rPr>
+          <w:b/>
+          <w:bCs/>
+        </w:rPr>
+        <w:t xml:space="preserve"> </w:t>
+      </w:r>
+      <w:r>
+        <w:rPr>
+          <w:b/>
+          <w:bCs/>
+        </w:rPr>
+        <w:t>–</w:t>
+      </w:r>
+      <w:r>
+        <w:rPr>
+          <w:b/>
+          <w:bCs/>
+        </w:rPr>
+        <w:t xml:space="preserve"> </w:t>
+      </w:r>
+      <w:r>
+        <w:rPr>
+          <w:b/>
+          <w:bCs/>
+        </w:rPr>
+        <w:t>92</w:t>
+      </w:r>
+      <w:r>
+        <w:rPr>
+          <w:b/>
+          <w:bCs/>
+        </w:rPr>
+        <w:t xml:space="preserve"> </w:t>
+      </w:r>
+    </w:p>
+    <w:p>
+      <w:pPr>
+        <w:pStyle w:val="ListParagraph"/>
         <w:numPr>
           <w:ilvl w:val="0"/>
           <w:numId w:val="1"/>
         </w:numPr>
-        <w:rPr>
-          <w:lang w:val="nl-NL"/>
-        </w:rPr>
-      </w:pPr>
-      <w:r>
-        <w:rPr>
-          <w:lang w:val="nl-NL"/>
-        </w:rPr>
+      </w:pPr>
+      <w:r>
         <w:t>DFA test of een woord wel/niet in de taal zit</w:t>
       </w:r>
     </w:p>
     <w:p>
       <w:pPr>
-        <w:pStyle w:val="Lijstalinea"/>
+        <w:pStyle w:val="ListParagraph"/>
+        <w:numPr>
+          <w:ilvl w:val="1"/>
+          <w:numId w:val="1"/>
+        </w:numPr>
+        <w:rPr>
+          <w:b/>
+          <w:bCs/>
+        </w:rPr>
+      </w:pPr>
+      <w:proofErr w:type="spellStart"/>
+      <w:r>
+        <w:rPr>
+          <w:b/>
+          <w:bCs/>
+        </w:rPr>
+        <w:t>DFA.cs</w:t>
+      </w:r>
+      <w:proofErr w:type="spellEnd"/>
+      <w:r>
+        <w:rPr>
+          <w:b/>
+          <w:bCs/>
+        </w:rPr>
+        <w:t xml:space="preserve"> regel </w:t>
+      </w:r>
+      <w:r>
+        <w:rPr>
+          <w:b/>
+          <w:bCs/>
+        </w:rPr>
+        <w:t>70</w:t>
+      </w:r>
+      <w:r>
+        <w:rPr>
+          <w:b/>
+          <w:bCs/>
+        </w:rPr>
+        <w:t xml:space="preserve"> – 1</w:t>
+      </w:r>
+      <w:r>
+        <w:rPr>
+          <w:b/>
+          <w:bCs/>
+        </w:rPr>
+        <w:t>02</w:t>
+      </w:r>
+    </w:p>
+    <w:p>
+      <w:pPr>
+        <w:pStyle w:val="ListParagraph"/>
         <w:numPr>
           <w:ilvl w:val="0"/>
           <w:numId w:val="1"/>
         </w:numPr>
-        <w:rPr>
-          <w:lang w:val="nl-NL"/>
-        </w:rPr>
-      </w:pPr>
-      <w:r>
-        <w:rPr>
-          <w:lang w:val="nl-NL"/>
-        </w:rPr>
+      </w:pPr>
+      <w:r>
+        <w:t>N</w:t>
+      </w:r>
+      <w:r>
+        <w:t>DFA test of een woord wel/niet in de taal zit</w:t>
+      </w:r>
+    </w:p>
+    <w:p>
+      <w:pPr>
+        <w:pStyle w:val="ListParagraph"/>
+        <w:numPr>
+          <w:ilvl w:val="1"/>
+          <w:numId w:val="1"/>
+        </w:numPr>
+        <w:rPr>
+          <w:b/>
+          <w:bCs/>
+        </w:rPr>
+      </w:pPr>
+      <w:proofErr w:type="spellStart"/>
+      <w:r>
+        <w:rPr>
+          <w:b/>
+          <w:bCs/>
+        </w:rPr>
+        <w:t>NDFA.cs</w:t>
+      </w:r>
+      <w:proofErr w:type="spellEnd"/>
+      <w:r>
+        <w:rPr>
+          <w:b/>
+          <w:bCs/>
+        </w:rPr>
+        <w:t xml:space="preserve"> regel 150 – 183</w:t>
+      </w:r>
+    </w:p>
+    <w:p>
+      <w:pPr>
+        <w:pStyle w:val="ListParagraph"/>
+        <w:numPr>
+          <w:ilvl w:val="0"/>
+          <w:numId w:val="1"/>
+        </w:numPr>
+      </w:pPr>
+      <w:r>
         <w:t xml:space="preserve">DFA </w:t>
       </w:r>
       <w:proofErr w:type="spellStart"/>
       <w:r>
-        <w:rPr>
-          <w:lang w:val="nl-NL"/>
-        </w:rPr>
         <w:t>constructor</w:t>
       </w:r>
       <w:proofErr w:type="spellEnd"/>
     </w:p>
     <w:p>
       <w:pPr>
-        <w:pStyle w:val="Lijstalinea"/>
+        <w:pStyle w:val="ListParagraph"/>
         <w:numPr>
           <w:ilvl w:val="1"/>
           <w:numId w:val="1"/>
         </w:numPr>
-        <w:rPr>
-          <w:lang w:val="nl-NL"/>
-        </w:rPr>
-      </w:pPr>
-      <w:r>
-        <w:rPr>
-          <w:lang w:val="nl-NL"/>
-        </w:rPr>
+      </w:pPr>
+      <w:r>
         <w:t xml:space="preserve">Begint met </w:t>
       </w:r>
       <w:proofErr w:type="spellStart"/>
       <w:r>
-        <w:rPr>
-          <w:lang w:val="nl-NL"/>
-        </w:rPr>
         <w:t>xyz</w:t>
       </w:r>
       <w:proofErr w:type="spellEnd"/>
     </w:p>
     <w:p>
       <w:pPr>
-        <w:pStyle w:val="Lijstalinea"/>
+        <w:pStyle w:val="ListParagraph"/>
+        <w:numPr>
+          <w:ilvl w:val="2"/>
+          <w:numId w:val="1"/>
+        </w:numPr>
+        <w:rPr>
+          <w:b/>
+          <w:bCs/>
+        </w:rPr>
+      </w:pPr>
+      <w:proofErr w:type="spellStart"/>
+      <w:r>
+        <w:rPr>
+          <w:b/>
+          <w:bCs/>
+        </w:rPr>
+        <w:t>GenerateDFA</w:t>
+      </w:r>
+      <w:r>
+        <w:rPr>
+          <w:b/>
+          <w:bCs/>
+        </w:rPr>
+        <w:t>.cs</w:t>
+      </w:r>
+      <w:proofErr w:type="spellEnd"/>
+      <w:r>
+        <w:rPr>
+          <w:b/>
+          <w:bCs/>
+        </w:rPr>
+        <w:t xml:space="preserve"> regel 19</w:t>
+      </w:r>
+      <w:r>
+        <w:rPr>
+          <w:b/>
+          <w:bCs/>
+        </w:rPr>
+        <w:t xml:space="preserve"> </w:t>
+      </w:r>
+      <w:r>
+        <w:rPr>
+          <w:b/>
+          <w:bCs/>
+        </w:rPr>
+        <w:t>–</w:t>
+      </w:r>
+      <w:r>
+        <w:rPr>
+          <w:b/>
+          <w:bCs/>
+        </w:rPr>
+        <w:t xml:space="preserve"> 60</w:t>
+      </w:r>
+      <w:r>
+        <w:rPr>
+          <w:b/>
+          <w:bCs/>
+        </w:rPr>
+        <w:t xml:space="preserve"> </w:t>
+      </w:r>
+    </w:p>
+    <w:p>
+      <w:pPr>
+        <w:pStyle w:val="ListParagraph"/>
         <w:numPr>
           <w:ilvl w:val="1"/>
           <w:numId w:val="1"/>
         </w:numPr>
-        <w:rPr>
-          <w:lang w:val="nl-NL"/>
-        </w:rPr>
-      </w:pPr>
-      <w:r>
-        <w:rPr>
-          <w:lang w:val="nl-NL"/>
-        </w:rPr>
+      </w:pPr>
+      <w:r>
         <w:t xml:space="preserve">Eindigt op </w:t>
       </w:r>
       <w:proofErr w:type="spellStart"/>
       <w:r>
-        <w:rPr>
-          <w:lang w:val="nl-NL"/>
-        </w:rPr>
         <w:t>xyz</w:t>
       </w:r>
       <w:proofErr w:type="spellEnd"/>
     </w:p>
     <w:p>
       <w:pPr>
-        <w:pStyle w:val="Lijstalinea"/>
+        <w:pStyle w:val="ListParagraph"/>
+        <w:numPr>
+          <w:ilvl w:val="2"/>
+          <w:numId w:val="1"/>
+        </w:numPr>
+        <w:rPr>
+          <w:b/>
+          <w:bCs/>
+        </w:rPr>
+      </w:pPr>
+      <w:proofErr w:type="spellStart"/>
+      <w:r>
+        <w:rPr>
+          <w:b/>
+          <w:bCs/>
+        </w:rPr>
+        <w:t>GenerateDFA.cs</w:t>
+      </w:r>
+      <w:proofErr w:type="spellEnd"/>
+      <w:r>
+        <w:rPr>
+          <w:b/>
+          <w:bCs/>
+        </w:rPr>
+        <w:t xml:space="preserve"> regel </w:t>
+      </w:r>
+      <w:r>
+        <w:rPr>
+          <w:b/>
+          <w:bCs/>
+        </w:rPr>
+        <w:t>68</w:t>
+      </w:r>
+      <w:r>
+        <w:rPr>
+          <w:b/>
+          <w:bCs/>
+        </w:rPr>
+        <w:t xml:space="preserve"> </w:t>
+      </w:r>
+      <w:r>
+        <w:rPr>
+          <w:b/>
+          <w:bCs/>
+        </w:rPr>
+        <w:t>–</w:t>
+      </w:r>
+      <w:r>
+        <w:rPr>
+          <w:b/>
+          <w:bCs/>
+        </w:rPr>
+        <w:t xml:space="preserve"> 143</w:t>
+      </w:r>
+      <w:r>
+        <w:rPr>
+          <w:b/>
+          <w:bCs/>
+        </w:rPr>
+        <w:t xml:space="preserve"> </w:t>
+      </w:r>
+    </w:p>
+    <w:p>
+      <w:pPr>
+        <w:pStyle w:val="ListParagraph"/>
         <w:numPr>
           <w:ilvl w:val="1"/>
           <w:numId w:val="1"/>
         </w:numPr>
-        <w:rPr>
-          <w:lang w:val="nl-NL"/>
-        </w:rPr>
-      </w:pPr>
-      <w:r>
-        <w:rPr>
-          <w:lang w:val="nl-NL"/>
-        </w:rPr>
+      </w:pPr>
+      <w:r>
         <w:t xml:space="preserve">Bevat </w:t>
       </w:r>
       <w:proofErr w:type="spellStart"/>
       <w:r>
-        <w:rPr>
-          <w:lang w:val="nl-NL"/>
-        </w:rPr>
         <w:t>xyz</w:t>
       </w:r>
       <w:proofErr w:type="spellEnd"/>
     </w:p>
     <w:p>
       <w:pPr>
-        <w:pStyle w:val="Lijstalinea"/>
+        <w:pStyle w:val="ListParagraph"/>
+        <w:numPr>
+          <w:ilvl w:val="2"/>
+          <w:numId w:val="1"/>
+        </w:numPr>
+        <w:rPr>
+          <w:b/>
+          <w:bCs/>
+        </w:rPr>
+      </w:pPr>
+      <w:proofErr w:type="spellStart"/>
+      <w:r>
+        <w:rPr>
+          <w:b/>
+          <w:bCs/>
+        </w:rPr>
+        <w:t>GenerateDFA.cs</w:t>
+      </w:r>
+      <w:proofErr w:type="spellEnd"/>
+      <w:r>
+        <w:rPr>
+          <w:b/>
+          <w:bCs/>
+        </w:rPr>
+        <w:t xml:space="preserve"> regel </w:t>
+      </w:r>
+      <w:r>
+        <w:rPr>
+          <w:b/>
+          <w:bCs/>
+        </w:rPr>
+        <w:t>151</w:t>
+      </w:r>
+      <w:r>
+        <w:rPr>
+          <w:b/>
+          <w:bCs/>
+        </w:rPr>
+        <w:t xml:space="preserve"> </w:t>
+      </w:r>
+      <w:r>
+        <w:rPr>
+          <w:b/>
+          <w:bCs/>
+        </w:rPr>
+        <w:t>–</w:t>
+      </w:r>
+      <w:r>
+        <w:rPr>
+          <w:b/>
+          <w:bCs/>
+        </w:rPr>
+        <w:t xml:space="preserve"> 213</w:t>
+      </w:r>
+      <w:r>
+        <w:rPr>
+          <w:b/>
+          <w:bCs/>
+        </w:rPr>
+        <w:t xml:space="preserve"> </w:t>
+      </w:r>
+    </w:p>
+    <w:p>
+      <w:pPr>
+        <w:pStyle w:val="ListParagraph"/>
         <w:numPr>
           <w:ilvl w:val="0"/>
           <w:numId w:val="1"/>
         </w:numPr>
-        <w:rPr>
-          <w:lang w:val="nl-NL"/>
-        </w:rPr>
-      </w:pPr>
-      <w:r>
-        <w:rPr>
-          <w:lang w:val="nl-NL"/>
-        </w:rPr>
+      </w:pPr>
+      <w:r>
         <w:t>Thompson constructie</w:t>
       </w:r>
     </w:p>
     <w:p>
       <w:pPr>
-        <w:pStyle w:val="Lijstalinea"/>
+        <w:pStyle w:val="ListParagraph"/>
+        <w:numPr>
+          <w:ilvl w:val="1"/>
+          <w:numId w:val="1"/>
+        </w:numPr>
+        <w:rPr>
+          <w:b/>
+          <w:bCs/>
+        </w:rPr>
+      </w:pPr>
+      <w:proofErr w:type="spellStart"/>
+      <w:r>
+        <w:rPr>
+          <w:b/>
+          <w:bCs/>
+        </w:rPr>
+        <w:t>Thompson.cs</w:t>
+      </w:r>
+      <w:proofErr w:type="spellEnd"/>
+      <w:r>
+        <w:rPr>
+          <w:b/>
+          <w:bCs/>
+        </w:rPr>
+        <w:t xml:space="preserve"> hele klasse vanaf regel 19</w:t>
+      </w:r>
+    </w:p>
+    <w:p>
+      <w:pPr>
+        <w:pStyle w:val="ListParagraph"/>
         <w:numPr>
           <w:ilvl w:val="0"/>
           <w:numId w:val="1"/>
         </w:numPr>
-        <w:rPr>
-          <w:lang w:val="nl-NL"/>
-        </w:rPr>
-      </w:pPr>
-      <w:r>
-        <w:rPr>
-          <w:lang w:val="nl-NL"/>
-        </w:rPr>
+      </w:pPr>
+      <w:r>
         <w:t xml:space="preserve">NDFA </w:t>
       </w:r>
       <w:r>
-        <w:rPr>
-          <w:lang w:val="nl-NL"/>
-        </w:rPr>
         <w:sym w:font="Wingdings" w:char="F0E0"/>
       </w:r>
       <w:r>
-        <w:rPr>
-          <w:lang w:val="nl-NL"/>
-        </w:rPr>
         <w:t xml:space="preserve"> DFA met Epsilon</w:t>
       </w:r>
     </w:p>
     <w:p>
       <w:pPr>
-        <w:pStyle w:val="Lijstalinea"/>
+        <w:pStyle w:val="ListParagraph"/>
+        <w:numPr>
+          <w:ilvl w:val="1"/>
+          <w:numId w:val="1"/>
+        </w:numPr>
+        <w:rPr>
+          <w:b/>
+          <w:bCs/>
+          <w:color w:val="FF0000"/>
+        </w:rPr>
+      </w:pPr>
+      <w:proofErr w:type="spellStart"/>
+      <w:r>
+        <w:rPr>
+          <w:b/>
+          <w:bCs/>
+          <w:color w:val="FF0000"/>
+        </w:rPr>
+        <w:t>NDFA</w:t>
+      </w:r>
+      <w:r>
+        <w:rPr>
+          <w:b/>
+          <w:bCs/>
+          <w:color w:val="FF0000"/>
+        </w:rPr>
+        <w:t>toDFA</w:t>
+      </w:r>
+      <w:r>
+        <w:rPr>
+          <w:b/>
+          <w:bCs/>
+          <w:color w:val="FF0000"/>
+        </w:rPr>
+        <w:t>.cs</w:t>
+      </w:r>
+      <w:proofErr w:type="spellEnd"/>
+      <w:r>
+        <w:rPr>
+          <w:b/>
+          <w:bCs/>
+          <w:color w:val="FF0000"/>
+        </w:rPr>
+        <w:t xml:space="preserve"> </w:t>
+      </w:r>
+      <w:r>
+        <w:rPr>
+          <w:b/>
+          <w:bCs/>
+          <w:color w:val="FF0000"/>
+        </w:rPr>
+        <w:t>begint op regel 49</w:t>
+      </w:r>
+    </w:p>
+    <w:p>
+      <w:pPr>
+        <w:pStyle w:val="ListParagraph"/>
         <w:numPr>
           <w:ilvl w:val="0"/>
           <w:numId w:val="1"/>
         </w:numPr>
-        <w:rPr>
-          <w:lang w:val="nl-NL"/>
-        </w:rPr>
-      </w:pPr>
-      <w:r>
-        <w:rPr>
-          <w:lang w:val="nl-NL"/>
-        </w:rPr>
+      </w:pPr>
+      <w:r>
         <w:t>Reverse</w:t>
       </w:r>
     </w:p>
     <w:p>
       <w:pPr>
-        <w:pStyle w:val="Lijstalinea"/>
+        <w:pStyle w:val="ListParagraph"/>
+        <w:numPr>
+          <w:ilvl w:val="1"/>
+          <w:numId w:val="1"/>
+        </w:numPr>
+        <w:rPr>
+          <w:b/>
+          <w:bCs/>
+          <w:color w:val="FF0000"/>
+        </w:rPr>
+      </w:pPr>
+      <w:proofErr w:type="spellStart"/>
+      <w:r>
+        <w:rPr>
+          <w:b/>
+          <w:bCs/>
+          <w:color w:val="FF0000"/>
+        </w:rPr>
+        <w:t>DFAReverse</w:t>
+      </w:r>
+      <w:r>
+        <w:rPr>
+          <w:b/>
+          <w:bCs/>
+          <w:color w:val="FF0000"/>
+        </w:rPr>
+        <w:t>.cs</w:t>
+      </w:r>
+      <w:proofErr w:type="spellEnd"/>
+      <w:r>
+        <w:rPr>
+          <w:b/>
+          <w:bCs/>
+          <w:color w:val="FF0000"/>
+        </w:rPr>
+        <w:t xml:space="preserve"> </w:t>
+      </w:r>
+      <w:r>
+        <w:rPr>
+          <w:b/>
+          <w:bCs/>
+          <w:color w:val="FF0000"/>
+        </w:rPr>
+        <w:t xml:space="preserve">regel </w:t>
+      </w:r>
+      <w:r>
+        <w:rPr>
+          <w:b/>
+          <w:bCs/>
+          <w:color w:val="FF0000"/>
+        </w:rPr>
+        <w:t>31</w:t>
+      </w:r>
+      <w:r>
+        <w:rPr>
+          <w:b/>
+          <w:bCs/>
+          <w:color w:val="FF0000"/>
+        </w:rPr>
+        <w:t xml:space="preserve"> – </w:t>
+      </w:r>
+      <w:r>
+        <w:rPr>
+          <w:b/>
+          <w:bCs/>
+          <w:color w:val="FF0000"/>
+        </w:rPr>
+        <w:t>74</w:t>
+      </w:r>
+      <w:r>
+        <w:rPr>
+          <w:b/>
+          <w:bCs/>
+          <w:color w:val="FF0000"/>
+        </w:rPr>
+        <w:t xml:space="preserve"> </w:t>
+      </w:r>
+    </w:p>
+    <w:p>
+      <w:pPr>
+        <w:pStyle w:val="ListParagraph"/>
         <w:numPr>
           <w:ilvl w:val="0"/>
           <w:numId w:val="1"/>
         </w:numPr>
-        <w:rPr>
-          <w:lang w:val="nl-NL"/>
-        </w:rPr>
-      </w:pPr>
-      <w:proofErr w:type="spellStart"/>
-      <w:r>
-        <w:rPr>
-          <w:lang w:val="nl-NL"/>
-        </w:rPr>
+      </w:pPr>
+      <w:proofErr w:type="spellStart"/>
+      <w:r>
         <w:t>TestApplicatie</w:t>
       </w:r>
       <w:proofErr w:type="spellEnd"/>
       <w:r>
-        <w:rPr>
-          <w:lang w:val="nl-NL"/>
-        </w:rPr>
         <w:t xml:space="preserve"> (console </w:t>
       </w:r>
       <w:proofErr w:type="spellStart"/>
       <w:r>
-        <w:rPr>
-          <w:lang w:val="nl-NL"/>
-        </w:rPr>
         <w:t>based</w:t>
       </w:r>
       <w:proofErr w:type="spellEnd"/>
       <w:r>
-        <w:rPr>
-          <w:lang w:val="nl-NL"/>
-        </w:rPr>
         <w:t>)</w:t>
       </w:r>
     </w:p>
     <w:p>
       <w:pPr>
-        <w:pStyle w:val="Lijstalinea"/>
+        <w:pStyle w:val="ListParagraph"/>
+        <w:numPr>
+          <w:ilvl w:val="1"/>
+          <w:numId w:val="1"/>
+        </w:numPr>
+        <w:rPr>
+          <w:b/>
+          <w:bCs/>
+          <w:color w:val="FF0000"/>
+        </w:rPr>
+      </w:pPr>
+      <w:proofErr w:type="spellStart"/>
+      <w:r>
+        <w:rPr>
+          <w:b/>
+          <w:bCs/>
+          <w:color w:val="FF0000"/>
+        </w:rPr>
+        <w:t>Program</w:t>
+      </w:r>
+      <w:r>
+        <w:rPr>
+          <w:b/>
+          <w:bCs/>
+          <w:color w:val="FF0000"/>
+        </w:rPr>
+        <w:t>.cs</w:t>
+      </w:r>
+      <w:proofErr w:type="spellEnd"/>
+      <w:r>
+        <w:rPr>
+          <w:b/>
+          <w:bCs/>
+          <w:color w:val="FF0000"/>
+        </w:rPr>
+        <w:t xml:space="preserve"> </w:t>
+      </w:r>
+      <w:r>
+        <w:rPr>
+          <w:b/>
+          <w:bCs/>
+          <w:color w:val="FF0000"/>
+        </w:rPr>
+        <w:t xml:space="preserve">regel 604 – 776 </w:t>
+      </w:r>
+    </w:p>
+    <w:p>
+      <w:pPr>
+        <w:pStyle w:val="ListParagraph"/>
         <w:numPr>
           <w:ilvl w:val="0"/>
           <w:numId w:val="1"/>
         </w:numPr>
-        <w:rPr>
-          <w:lang w:val="nl-NL"/>
-        </w:rPr>
-      </w:pPr>
-      <w:proofErr w:type="spellStart"/>
-      <w:r>
-        <w:rPr>
-          <w:lang w:val="nl-NL"/>
-        </w:rPr>
+      </w:pPr>
+      <w:proofErr w:type="spellStart"/>
+      <w:r>
         <w:t>Graphviz</w:t>
       </w:r>
       <w:proofErr w:type="spellEnd"/>
       <w:r>
-        <w:rPr>
-          <w:lang w:val="nl-NL"/>
-        </w:rPr>
         <w:t xml:space="preserve"> naar pdf</w:t>
+      </w:r>
+    </w:p>
+    <w:p>
+      <w:pPr>
+        <w:pStyle w:val="ListParagraph"/>
+        <w:numPr>
+          <w:ilvl w:val="1"/>
+          <w:numId w:val="1"/>
+        </w:numPr>
+        <w:rPr>
+          <w:b/>
+          <w:bCs/>
+          <w:color w:val="FF0000"/>
+        </w:rPr>
+      </w:pPr>
+      <w:proofErr w:type="spellStart"/>
+      <w:r>
+        <w:rPr>
+          <w:b/>
+          <w:bCs/>
+          <w:color w:val="FF0000"/>
+        </w:rPr>
+        <w:t>Program</w:t>
+      </w:r>
+      <w:r>
+        <w:rPr>
+          <w:b/>
+          <w:bCs/>
+          <w:color w:val="FF0000"/>
+        </w:rPr>
+        <w:t>.cs</w:t>
+      </w:r>
+      <w:proofErr w:type="spellEnd"/>
+      <w:r>
+        <w:rPr>
+          <w:b/>
+          <w:bCs/>
+          <w:color w:val="FF0000"/>
+        </w:rPr>
+        <w:t xml:space="preserve"> </w:t>
+      </w:r>
+      <w:r>
+        <w:rPr>
+          <w:b/>
+          <w:bCs/>
+          <w:color w:val="FF0000"/>
+        </w:rPr>
+        <w:t xml:space="preserve">regel 777 – 782 </w:t>
       </w:r>
     </w:p>
     <w:sectPr>
@@ -447,7 +1200,7 @@
 </file>
 
 <file path=word/numbering.xml><?xml version="1.0" encoding="utf-8"?>
-<w:numbering xmlns:wpc="http://schemas.microsoft.com/office/word/2010/wordprocessingCanvas" xmlns:cx="http://schemas.microsoft.com/office/drawing/2014/chartex" xmlns:cx1="http://schemas.microsoft.com/office/drawing/2015/9/8/chartex" xmlns:cx2="http://schemas.microsoft.com/office/drawing/2015/10/21/chartex" xmlns:cx3="http://schemas.microsoft.com/office/drawing/2016/5/9/chartex" xmlns:cx4="http://schemas.microsoft.com/office/drawing/2016/5/10/chartex" xmlns:cx5="http://schemas.microsoft.com/office/drawing/2016/5/11/chartex" xmlns:cx6="http://schemas.microsoft.com/office/drawing/2016/5/12/chartex" xmlns:cx7="http://schemas.microsoft.com/office/drawing/2016/5/13/chartex" xmlns:cx8="http://schemas.microsoft.com/office/drawing/2016/5/14/chartex" xmlns:mc="http://schemas.openxmlformats.org/markup-compatibility/2006" xmlns:aink="http://schemas.microsoft.com/office/drawing/2016/ink" xmlns:am3d="http://schemas.microsoft.com/office/drawing/2017/model3d" xmlns:o="urn:schemas-microsoft-com:office:office" xmlns:r="http://schemas.openxmlformats.org/officeDocument/2006/relationships" xmlns:m="http://schemas.openxmlformats.org/officeDocument/2006/math" xmlns:v="urn:schemas-microsoft-com:vml" xmlns:wp14="http://schemas.microsoft.com/office/word/2010/wordprocessingDrawing" xmlns:wp="http://schemas.openxmlformats.org/drawingml/2006/wordprocessingDrawing" xmlns:w10="urn:schemas-microsoft-com:office:word" xmlns:w="http://schemas.openxmlformats.org/wordprocessingml/2006/main" xmlns:w14="http://schemas.microsoft.com/office/word/2010/wordml" xmlns:w15="http://schemas.microsoft.com/office/word/2012/wordml" xmlns:w16cid="http://schemas.microsoft.com/office/word/2016/wordml/cid" xmlns:w16se="http://schemas.microsoft.com/office/word/2015/wordml/symex" xmlns:wpg="http://schemas.microsoft.com/office/word/2010/wordprocessingGroup" xmlns:wpi="http://schemas.microsoft.com/office/word/2010/wordprocessingInk" xmlns:wne="http://schemas.microsoft.com/office/word/2006/wordml" xmlns:wps="http://schemas.microsoft.com/office/word/2010/wordprocessingShape" mc:Ignorable="w14 w15 w16se w16cid wp14">
+<w:numbering xmlns:wpc="http://schemas.microsoft.com/office/word/2010/wordprocessingCanvas" xmlns:cx="http://schemas.microsoft.com/office/drawing/2014/chartex" xmlns:cx1="http://schemas.microsoft.com/office/drawing/2015/9/8/chartex" xmlns:cx2="http://schemas.microsoft.com/office/drawing/2015/10/21/chartex" xmlns:cx3="http://schemas.microsoft.com/office/drawing/2016/5/9/chartex" xmlns:cx4="http://schemas.microsoft.com/office/drawing/2016/5/10/chartex" xmlns:cx5="http://schemas.microsoft.com/office/drawing/2016/5/11/chartex" xmlns:cx6="http://schemas.microsoft.com/office/drawing/2016/5/12/chartex" xmlns:cx7="http://schemas.microsoft.com/office/drawing/2016/5/13/chartex" xmlns:cx8="http://schemas.microsoft.com/office/drawing/2016/5/14/chartex" xmlns:mc="http://schemas.openxmlformats.org/markup-compatibility/2006" xmlns:aink="http://schemas.microsoft.com/office/drawing/2016/ink" xmlns:am3d="http://schemas.microsoft.com/office/drawing/2017/model3d" xmlns:o="urn:schemas-microsoft-com:office:office" xmlns:r="http://schemas.openxmlformats.org/officeDocument/2006/relationships" xmlns:m="http://schemas.openxmlformats.org/officeDocument/2006/math" xmlns:v="urn:schemas-microsoft-com:vml" xmlns:wp14="http://schemas.microsoft.com/office/word/2010/wordprocessingDrawing" xmlns:wp="http://schemas.openxmlformats.org/drawingml/2006/wordprocessingDrawing" xmlns:w10="urn:schemas-microsoft-com:office:word" xmlns:w="http://schemas.openxmlformats.org/wordprocessingml/2006/main" xmlns:w14="http://schemas.microsoft.com/office/word/2010/wordml" xmlns:w15="http://schemas.microsoft.com/office/word/2012/wordml" xmlns:w16cex="http://schemas.microsoft.com/office/word/2018/wordml/cex" xmlns:w16cid="http://schemas.microsoft.com/office/word/2016/wordml/cid" xmlns:w16="http://schemas.microsoft.com/office/word/2018/wordml" xmlns:w16se="http://schemas.microsoft.com/office/word/2015/wordml/symex" xmlns:wpg="http://schemas.microsoft.com/office/word/2010/wordprocessingGroup" xmlns:wpi="http://schemas.microsoft.com/office/word/2010/wordprocessingInk" xmlns:wne="http://schemas.microsoft.com/office/word/2006/wordml" xmlns:wps="http://schemas.microsoft.com/office/word/2010/wordprocessingShape" mc:Ignorable="w14 w15 w16se w16cid w16 w16cex wp14">
   <w:abstractNum w:abstractNumId="0" w15:restartNumberingAfterBreak="0">
     <w:nsid w:val="23355846"/>
     <w:multiLevelType w:val="hybridMultilevel"/>
@@ -475,7 +1228,7 @@
         <w:rFonts w:ascii="Courier New" w:hAnsi="Courier New" w:cs="Courier New" w:hint="default"/>
       </w:rPr>
     </w:lvl>
-    <w:lvl w:ilvl="2" w:tplc="10000005" w:tentative="1">
+    <w:lvl w:ilvl="2" w:tplc="10000005">
       <w:start w:val="1"/>
       <w:numFmt w:val="bullet"/>
       <w:lvlText w:val=""/>
@@ -567,14 +1320,14 @@
 </file>
 
 <file path=word/styles.xml><?xml version="1.0" encoding="utf-8"?>
-<w:styles xmlns:mc="http://schemas.openxmlformats.org/markup-compatibility/2006" xmlns:r="http://schemas.openxmlformats.org/officeDocument/2006/relationships" xmlns:w="http://schemas.openxmlformats.org/wordprocessingml/2006/main" xmlns:w14="http://schemas.microsoft.com/office/word/2010/wordml" xmlns:w15="http://schemas.microsoft.com/office/word/2012/wordml" xmlns:w16cid="http://schemas.microsoft.com/office/word/2016/wordml/cid" xmlns:w16se="http://schemas.microsoft.com/office/word/2015/wordml/symex" mc:Ignorable="w14 w15 w16se w16cid">
+<w:styles xmlns:mc="http://schemas.openxmlformats.org/markup-compatibility/2006" xmlns:r="http://schemas.openxmlformats.org/officeDocument/2006/relationships" xmlns:w="http://schemas.openxmlformats.org/wordprocessingml/2006/main" xmlns:w14="http://schemas.microsoft.com/office/word/2010/wordml" xmlns:w15="http://schemas.microsoft.com/office/word/2012/wordml" xmlns:w16cex="http://schemas.microsoft.com/office/word/2018/wordml/cex" xmlns:w16cid="http://schemas.microsoft.com/office/word/2016/wordml/cid" xmlns:w16="http://schemas.microsoft.com/office/word/2018/wordml" xmlns:w16se="http://schemas.microsoft.com/office/word/2015/wordml/symex" mc:Ignorable="w14 w15 w16se w16cid w16 w16cex">
   <w:docDefaults>
     <w:rPrDefault>
       <w:rPr>
         <w:rFonts w:asciiTheme="minorHAnsi" w:eastAsiaTheme="minorHAnsi" w:hAnsiTheme="minorHAnsi" w:cstheme="minorBidi"/>
         <w:sz w:val="22"/>
         <w:szCs w:val="22"/>
-        <w:lang w:eastAsia="en-US" w:bidi="ar-SA"/>
+        <w:lang w:val="nl-NL" w:eastAsia="en-US" w:bidi="ar-SA"/>
       </w:rPr>
     </w:rPrDefault>
     <w:pPrDefault>
@@ -583,7 +1336,7 @@
       </w:pPr>
     </w:pPrDefault>
   </w:docDefaults>
-  <w:latentStyles w:defLockedState="0" w:defUIPriority="99" w:defSemiHidden="0" w:defUnhideWhenUsed="0" w:defQFormat="0" w:count="377">
+  <w:latentStyles w:defLockedState="0" w:defUIPriority="99" w:defSemiHidden="0" w:defUnhideWhenUsed="0" w:defQFormat="0" w:count="376">
     <w:lsdException w:name="Normal" w:uiPriority="0" w:qFormat="1"/>
     <w:lsdException w:name="heading 1" w:uiPriority="9" w:qFormat="1"/>
     <w:lsdException w:name="heading 2" w:semiHidden="1" w:uiPriority="9" w:unhideWhenUsed="1" w:qFormat="1"/>
@@ -960,17 +1713,16 @@
     <w:lsdException w:name="Hashtag" w:semiHidden="1" w:unhideWhenUsed="1"/>
     <w:lsdException w:name="Unresolved Mention" w:semiHidden="1" w:unhideWhenUsed="1"/>
     <w:lsdException w:name="Smart Link" w:semiHidden="1" w:unhideWhenUsed="1"/>
-    <w:lsdException w:name="Smart Link Error" w:semiHidden="1" w:unhideWhenUsed="1"/>
   </w:latentStyles>
-  <w:style w:type="paragraph" w:default="1" w:styleId="Standaard">
+  <w:style w:type="paragraph" w:default="1" w:styleId="Normal">
     <w:name w:val="Normal"/>
     <w:qFormat/>
   </w:style>
-  <w:style w:type="paragraph" w:styleId="Kop1">
+  <w:style w:type="paragraph" w:styleId="Heading1">
     <w:name w:val="heading 1"/>
-    <w:basedOn w:val="Standaard"/>
-    <w:next w:val="Standaard"/>
-    <w:link w:val="Kop1Char"/>
+    <w:basedOn w:val="Normal"/>
+    <w:next w:val="Normal"/>
+    <w:link w:val="Heading1Char"/>
     <w:uiPriority w:val="9"/>
     <w:qFormat/>
     <w:rsid w:val="009265B8"/>
@@ -987,13 +1739,13 @@
       <w:szCs w:val="32"/>
     </w:rPr>
   </w:style>
-  <w:style w:type="character" w:default="1" w:styleId="Standaardalinea-lettertype">
+  <w:style w:type="character" w:default="1" w:styleId="DefaultParagraphFont">
     <w:name w:val="Default Paragraph Font"/>
     <w:uiPriority w:val="1"/>
     <w:semiHidden/>
     <w:unhideWhenUsed/>
   </w:style>
-  <w:style w:type="table" w:default="1" w:styleId="Standaardtabel">
+  <w:style w:type="table" w:default="1" w:styleId="TableNormal">
     <w:name w:val="Normal Table"/>
     <w:uiPriority w:val="99"/>
     <w:semiHidden/>
@@ -1008,16 +1760,16 @@
       </w:tblCellMar>
     </w:tblPr>
   </w:style>
-  <w:style w:type="numbering" w:default="1" w:styleId="Geenlijst">
+  <w:style w:type="numbering" w:default="1" w:styleId="NoList">
     <w:name w:val="No List"/>
     <w:uiPriority w:val="99"/>
     <w:semiHidden/>
     <w:unhideWhenUsed/>
   </w:style>
-  <w:style w:type="character" w:customStyle="1" w:styleId="Kop1Char">
-    <w:name w:val="Kop 1 Char"/>
-    <w:basedOn w:val="Standaardalinea-lettertype"/>
-    <w:link w:val="Kop1"/>
+  <w:style w:type="character" w:customStyle="1" w:styleId="Heading1Char">
+    <w:name w:val="Heading 1 Char"/>
+    <w:basedOn w:val="DefaultParagraphFont"/>
+    <w:link w:val="Heading1"/>
     <w:uiPriority w:val="9"/>
     <w:rsid w:val="009265B8"/>
     <w:rPr>
@@ -1027,9 +1779,9 @@
       <w:szCs w:val="32"/>
     </w:rPr>
   </w:style>
-  <w:style w:type="table" w:styleId="Tabelraster">
+  <w:style w:type="table" w:styleId="TableGrid">
     <w:name w:val="Table Grid"/>
-    <w:basedOn w:val="Standaardtabel"/>
+    <w:basedOn w:val="TableNormal"/>
     <w:uiPriority w:val="39"/>
     <w:rsid w:val="009265B8"/>
     <w:pPr>
@@ -1046,9 +1798,9 @@
       </w:tblBorders>
     </w:tblPr>
   </w:style>
-  <w:style w:type="paragraph" w:styleId="Lijstalinea">
+  <w:style w:type="paragraph" w:styleId="ListParagraph">
     <w:name w:val="List Paragraph"/>
-    <w:basedOn w:val="Standaard"/>
+    <w:basedOn w:val="Normal"/>
     <w:uiPriority w:val="34"/>
     <w:qFormat/>
     <w:rsid w:val="009265B8"/>

</xml_diff>

<commit_message>
final push before minimize
</commit_message>
<xml_diff>
--- a/beschrijving.docx
+++ b/beschrijving.docx
@@ -1,13 +1,14 @@
 
 <file path=word/document.xml><?xml version="1.0" encoding="utf-8"?>
-<w:document xmlns:wpc="http://schemas.microsoft.com/office/word/2010/wordprocessingCanvas" xmlns:cx="http://schemas.microsoft.com/office/drawing/2014/chartex" xmlns:cx1="http://schemas.microsoft.com/office/drawing/2015/9/8/chartex" xmlns:cx2="http://schemas.microsoft.com/office/drawing/2015/10/21/chartex" xmlns:cx3="http://schemas.microsoft.com/office/drawing/2016/5/9/chartex" xmlns:cx4="http://schemas.microsoft.com/office/drawing/2016/5/10/chartex" xmlns:cx5="http://schemas.microsoft.com/office/drawing/2016/5/11/chartex" xmlns:cx6="http://schemas.microsoft.com/office/drawing/2016/5/12/chartex" xmlns:cx7="http://schemas.microsoft.com/office/drawing/2016/5/13/chartex" xmlns:cx8="http://schemas.microsoft.com/office/drawing/2016/5/14/chartex" xmlns:mc="http://schemas.openxmlformats.org/markup-compatibility/2006" xmlns:aink="http://schemas.microsoft.com/office/drawing/2016/ink" xmlns:am3d="http://schemas.microsoft.com/office/drawing/2017/model3d" xmlns:o="urn:schemas-microsoft-com:office:office" xmlns:r="http://schemas.openxmlformats.org/officeDocument/2006/relationships" xmlns:m="http://schemas.openxmlformats.org/officeDocument/2006/math" xmlns:v="urn:schemas-microsoft-com:vml" xmlns:wp14="http://schemas.microsoft.com/office/word/2010/wordprocessingDrawing" xmlns:wp="http://schemas.openxmlformats.org/drawingml/2006/wordprocessingDrawing" xmlns:w10="urn:schemas-microsoft-com:office:word" xmlns:w="http://schemas.openxmlformats.org/wordprocessingml/2006/main" xmlns:w14="http://schemas.microsoft.com/office/word/2010/wordml" xmlns:w15="http://schemas.microsoft.com/office/word/2012/wordml" xmlns:w16cid="http://schemas.microsoft.com/office/word/2016/wordml/cid" xmlns:w16se="http://schemas.microsoft.com/office/word/2015/wordml/symex" xmlns:wpg="http://schemas.microsoft.com/office/word/2010/wordprocessingGroup" xmlns:wpi="http://schemas.microsoft.com/office/word/2010/wordprocessingInk" xmlns:wne="http://schemas.microsoft.com/office/word/2006/wordml" xmlns:wps="http://schemas.microsoft.com/office/word/2010/wordprocessingShape" mc:Ignorable="w14 w15 w16se w16cid wp14">
+<w:document xmlns:wpc="http://schemas.microsoft.com/office/word/2010/wordprocessingCanvas" xmlns:cx="http://schemas.microsoft.com/office/drawing/2014/chartex" xmlns:cx1="http://schemas.microsoft.com/office/drawing/2015/9/8/chartex" xmlns:cx2="http://schemas.microsoft.com/office/drawing/2015/10/21/chartex" xmlns:cx3="http://schemas.microsoft.com/office/drawing/2016/5/9/chartex" xmlns:cx4="http://schemas.microsoft.com/office/drawing/2016/5/10/chartex" xmlns:cx5="http://schemas.microsoft.com/office/drawing/2016/5/11/chartex" xmlns:cx6="http://schemas.microsoft.com/office/drawing/2016/5/12/chartex" xmlns:cx7="http://schemas.microsoft.com/office/drawing/2016/5/13/chartex" xmlns:cx8="http://schemas.microsoft.com/office/drawing/2016/5/14/chartex" xmlns:mc="http://schemas.openxmlformats.org/markup-compatibility/2006" xmlns:aink="http://schemas.microsoft.com/office/drawing/2016/ink" xmlns:am3d="http://schemas.microsoft.com/office/drawing/2017/model3d" xmlns:o="urn:schemas-microsoft-com:office:office" xmlns:r="http://schemas.openxmlformats.org/officeDocument/2006/relationships" xmlns:m="http://schemas.openxmlformats.org/officeDocument/2006/math" xmlns:v="urn:schemas-microsoft-com:vml" xmlns:wp14="http://schemas.microsoft.com/office/word/2010/wordprocessingDrawing" xmlns:wp="http://schemas.openxmlformats.org/drawingml/2006/wordprocessingDrawing" xmlns:w10="urn:schemas-microsoft-com:office:word" xmlns:w="http://schemas.openxmlformats.org/wordprocessingml/2006/main" xmlns:w14="http://schemas.microsoft.com/office/word/2010/wordml" xmlns:w15="http://schemas.microsoft.com/office/word/2012/wordml" xmlns:w16cex="http://schemas.microsoft.com/office/word/2018/wordml/cex" xmlns:w16cid="http://schemas.microsoft.com/office/word/2016/wordml/cid" xmlns:w16="http://schemas.microsoft.com/office/word/2018/wordml" xmlns:w16se="http://schemas.microsoft.com/office/word/2015/wordml/symex" xmlns:wpg="http://schemas.microsoft.com/office/word/2010/wordprocessingGroup" xmlns:wpi="http://schemas.microsoft.com/office/word/2010/wordprocessingInk" xmlns:wne="http://schemas.microsoft.com/office/word/2006/wordml" xmlns:wps="http://schemas.microsoft.com/office/word/2010/wordprocessingShape" mc:Ignorable="w14 w15 w16se w16cid w16 w16cex wp14">
   <w:body>
     <w:p>
       <w:r>
         <w:t>Max de Regt – 21000268</w:t>
       </w:r>
-    </w:p>
-    <w:p>
+      <w:r>
+        <w:br/>
+      </w:r>
       <w:r>
         <w:t>Gerdt</w:t>
       </w:r>
@@ -23,7 +24,7 @@
     </w:p>
     <w:p>
       <w:pPr>
-        <w:pStyle w:val="Kop1"/>
+        <w:pStyle w:val="Heading1"/>
       </w:pPr>
       <w:r>
         <w:t>Vereiste Nuget Package</w:t>
@@ -37,7 +38,7 @@
     </w:p>
     <w:p>
       <w:pPr>
-        <w:pStyle w:val="Lijstalinea"/>
+        <w:pStyle w:val="ListParagraph"/>
         <w:numPr>
           <w:ilvl w:val="0"/>
           <w:numId w:val="2"/>
@@ -50,70 +51,50 @@
         <w:rPr>
           <w:lang w:val="en-GB"/>
         </w:rPr>
-        <w:t>DotNetGraph</w:t>
+        <w:t>DotNetGraph (</w:t>
       </w:r>
       <w:r>
         <w:rPr>
           <w:lang w:val="en-GB"/>
         </w:rPr>
-        <w:t xml:space="preserve"> (</w:t>
+        <w:t xml:space="preserve">word gebruikt om GraphViz </w:t>
       </w:r>
       <w:r>
         <w:rPr>
           <w:lang w:val="en-GB"/>
         </w:rPr>
-        <w:t xml:space="preserve">word gebruikt om </w:t>
+        <w:t>dot diagrams</w:t>
       </w:r>
       <w:r>
         <w:rPr>
           <w:lang w:val="en-GB"/>
         </w:rPr>
-        <w:t>GraphViz</w:t>
+        <w:t xml:space="preserve"> te maken</w:t>
       </w:r>
       <w:r>
         <w:rPr>
           <w:lang w:val="en-GB"/>
         </w:rPr>
-        <w:t xml:space="preserve"> </w:t>
-      </w:r>
-      <w:r>
+        <w:t>)</w:t>
+      </w:r>
+    </w:p>
+    <w:p>
+      <w:pPr>
+        <w:pStyle w:val="Heading1"/>
         <w:rPr>
           <w:lang w:val="en-GB"/>
         </w:rPr>
-        <w:t>dot diagrams</w:t>
-      </w:r>
+      </w:pPr>
       <w:r>
         <w:rPr>
           <w:lang w:val="en-GB"/>
         </w:rPr>
-        <w:t xml:space="preserve"> te maken</w:t>
-      </w:r>
-      <w:bookmarkStart w:id="0" w:name="_GoBack"/>
-      <w:bookmarkEnd w:id="0"/>
-      <w:r>
-        <w:rPr>
-          <w:lang w:val="en-GB"/>
-        </w:rPr>
-        <w:t>)</w:t>
-      </w:r>
-    </w:p>
-    <w:p>
-      <w:pPr>
-        <w:pStyle w:val="Kop1"/>
-        <w:rPr>
-          <w:lang w:val="en-GB"/>
-        </w:rPr>
-      </w:pPr>
-      <w:r>
-        <w:rPr>
-          <w:lang w:val="en-GB"/>
-        </w:rPr>
         <w:t>Vereiste programma’s</w:t>
       </w:r>
     </w:p>
     <w:p>
       <w:pPr>
-        <w:pStyle w:val="Lijstalinea"/>
+        <w:pStyle w:val="ListParagraph"/>
         <w:numPr>
           <w:ilvl w:val="0"/>
           <w:numId w:val="2"/>
@@ -125,7 +106,7 @@
     </w:p>
     <w:p>
       <w:pPr>
-        <w:pStyle w:val="Kop1"/>
+        <w:pStyle w:val="Heading1"/>
       </w:pPr>
       <w:r>
         <w:t>Korte beschrijving</w:t>
@@ -141,7 +122,7 @@
     </w:p>
     <w:p>
       <w:pPr>
-        <w:pStyle w:val="Kop1"/>
+        <w:pStyle w:val="Heading1"/>
       </w:pPr>
       <w:r>
         <w:t>Gerealiseerde conversie/methodes</w:t>
@@ -149,7 +130,7 @@
     </w:p>
     <w:p>
       <w:pPr>
-        <w:pStyle w:val="Lijstalinea"/>
+        <w:pStyle w:val="ListParagraph"/>
         <w:numPr>
           <w:ilvl w:val="0"/>
           <w:numId w:val="1"/>
@@ -161,7 +142,7 @@
     </w:p>
     <w:p>
       <w:pPr>
-        <w:pStyle w:val="Lijstalinea"/>
+        <w:pStyle w:val="ListParagraph"/>
         <w:numPr>
           <w:ilvl w:val="1"/>
           <w:numId w:val="1"/>
@@ -176,14 +157,28 @@
           <w:b/>
           <w:bCs/>
         </w:rPr>
-        <w:t>Program.cs regel 152</w:t>
-      </w:r>
-      <w:r>
-        <w:rPr>
-          <w:b/>
-          <w:bCs/>
-        </w:rPr>
-        <w:t>-191</w:t>
+        <w:t>Program.cs regel 15</w:t>
+      </w:r>
+      <w:r>
+        <w:rPr>
+          <w:b/>
+          <w:bCs/>
+        </w:rPr>
+        <w:t>1</w:t>
+      </w:r>
+      <w:r>
+        <w:rPr>
+          <w:b/>
+          <w:bCs/>
+        </w:rPr>
+        <w:t>-19</w:t>
+      </w:r>
+      <w:r>
+        <w:rPr>
+          <w:b/>
+          <w:bCs/>
+        </w:rPr>
+        <w:t>0</w:t>
       </w:r>
       <w:r>
         <w:rPr>
@@ -209,7 +204,7 @@
     </w:p>
     <w:p>
       <w:pPr>
-        <w:pStyle w:val="Lijstalinea"/>
+        <w:pStyle w:val="ListParagraph"/>
         <w:numPr>
           <w:ilvl w:val="1"/>
           <w:numId w:val="1"/>
@@ -231,7 +226,28 @@
           <w:b/>
           <w:bCs/>
         </w:rPr>
-        <w:t>193-218</w:t>
+        <w:t>19</w:t>
+      </w:r>
+      <w:r>
+        <w:rPr>
+          <w:b/>
+          <w:bCs/>
+        </w:rPr>
+        <w:t>2</w:t>
+      </w:r>
+      <w:r>
+        <w:rPr>
+          <w:b/>
+          <w:bCs/>
+        </w:rPr>
+        <w:t>-21</w:t>
+      </w:r>
+      <w:r>
+        <w:rPr>
+          <w:b/>
+          <w:bCs/>
+        </w:rPr>
+        <w:t>7</w:t>
       </w:r>
       <w:r>
         <w:rPr>
@@ -257,7 +273,7 @@
     </w:p>
     <w:p>
       <w:pPr>
-        <w:pStyle w:val="Lijstalinea"/>
+        <w:pStyle w:val="ListParagraph"/>
         <w:numPr>
           <w:ilvl w:val="1"/>
           <w:numId w:val="1"/>
@@ -279,7 +295,28 @@
           <w:b/>
           <w:bCs/>
         </w:rPr>
-        <w:t>219-309</w:t>
+        <w:t>21</w:t>
+      </w:r>
+      <w:r>
+        <w:rPr>
+          <w:b/>
+          <w:bCs/>
+        </w:rPr>
+        <w:t>8</w:t>
+      </w:r>
+      <w:r>
+        <w:rPr>
+          <w:b/>
+          <w:bCs/>
+        </w:rPr>
+        <w:t>-30</w:t>
+      </w:r>
+      <w:r>
+        <w:rPr>
+          <w:b/>
+          <w:bCs/>
+        </w:rPr>
+        <w:t>8</w:t>
       </w:r>
       <w:r>
         <w:rPr>
@@ -305,7 +342,7 @@
     </w:p>
     <w:p>
       <w:pPr>
-        <w:pStyle w:val="Lijstalinea"/>
+        <w:pStyle w:val="ListParagraph"/>
         <w:numPr>
           <w:ilvl w:val="0"/>
           <w:numId w:val="1"/>
@@ -320,7 +357,7 @@
     </w:p>
     <w:p>
       <w:pPr>
-        <w:pStyle w:val="Lijstalinea"/>
+        <w:pStyle w:val="ListParagraph"/>
         <w:numPr>
           <w:ilvl w:val="1"/>
           <w:numId w:val="1"/>
@@ -335,7 +372,14 @@
           <w:b/>
           <w:bCs/>
         </w:rPr>
-        <w:t>RegexParser.cs regel 24</w:t>
+        <w:t>RegexParser.cs regel 2</w:t>
+      </w:r>
+      <w:r>
+        <w:rPr>
+          <w:b/>
+          <w:bCs/>
+        </w:rPr>
+        <w:t>3</w:t>
       </w:r>
       <w:r>
         <w:rPr>
@@ -356,7 +400,41 @@
           <w:b/>
           <w:bCs/>
         </w:rPr>
-        <w:t xml:space="preserve"> 92</w:t>
+        <w:t xml:space="preserve"> 9</w:t>
+      </w:r>
+      <w:r>
+        <w:rPr>
+          <w:b/>
+          <w:bCs/>
+        </w:rPr>
+        <w:t>1</w:t>
+      </w:r>
+    </w:p>
+    <w:p>
+      <w:pPr>
+        <w:pStyle w:val="ListParagraph"/>
+        <w:numPr>
+          <w:ilvl w:val="1"/>
+          <w:numId w:val="1"/>
+        </w:numPr>
+        <w:rPr>
+          <w:b/>
+          <w:bCs/>
+        </w:rPr>
+      </w:pPr>
+      <w:r>
+        <w:rPr>
+          <w:b/>
+          <w:bCs/>
+        </w:rPr>
+        <w:t>RegexTester.cs regel 1</w:t>
+      </w:r>
+      <w:r>
+        <w:rPr>
+          <w:b/>
+          <w:bCs/>
+        </w:rPr>
+        <w:t>8</w:t>
       </w:r>
       <w:r>
         <w:rPr>
@@ -365,10 +443,50 @@
         </w:rPr>
         <w:t xml:space="preserve"> </w:t>
       </w:r>
-    </w:p>
-    <w:p>
-      <w:pPr>
-        <w:pStyle w:val="Lijstalinea"/>
+      <w:r>
+        <w:rPr>
+          <w:b/>
+          <w:bCs/>
+        </w:rPr>
+        <w:t>–</w:t>
+      </w:r>
+      <w:r>
+        <w:rPr>
+          <w:b/>
+          <w:bCs/>
+        </w:rPr>
+        <w:t xml:space="preserve"> 4</w:t>
+      </w:r>
+      <w:r>
+        <w:rPr>
+          <w:b/>
+          <w:bCs/>
+        </w:rPr>
+        <w:t>6</w:t>
+      </w:r>
+      <w:r>
+        <w:rPr>
+          <w:b/>
+          <w:bCs/>
+        </w:rPr>
+        <w:t xml:space="preserve"> </w:t>
+      </w:r>
+    </w:p>
+    <w:p>
+      <w:pPr>
+        <w:pStyle w:val="ListParagraph"/>
+        <w:numPr>
+          <w:ilvl w:val="0"/>
+          <w:numId w:val="1"/>
+        </w:numPr>
+      </w:pPr>
+      <w:r>
+        <w:t>Woorden genereren die wel/niet in de reguliere expressie zit</w:t>
+      </w:r>
+    </w:p>
+    <w:p>
+      <w:pPr>
+        <w:pStyle w:val="ListParagraph"/>
         <w:numPr>
           <w:ilvl w:val="1"/>
           <w:numId w:val="1"/>
@@ -383,7 +501,21 @@
           <w:b/>
           <w:bCs/>
         </w:rPr>
-        <w:t xml:space="preserve">RegexTester.cs regel 19 </w:t>
+        <w:t>RegexTester.cs regel 5</w:t>
+      </w:r>
+      <w:r>
+        <w:rPr>
+          <w:b/>
+          <w:bCs/>
+        </w:rPr>
+        <w:t>4</w:t>
+      </w:r>
+      <w:r>
+        <w:rPr>
+          <w:b/>
+          <w:bCs/>
+        </w:rPr>
+        <w:t xml:space="preserve"> </w:t>
       </w:r>
       <w:r>
         <w:rPr>
@@ -397,31 +529,41 @@
           <w:b/>
           <w:bCs/>
         </w:rPr>
-        <w:t xml:space="preserve"> 47</w:t>
-      </w:r>
-      <w:r>
-        <w:rPr>
-          <w:b/>
-          <w:bCs/>
-        </w:rPr>
         <w:t xml:space="preserve"> </w:t>
       </w:r>
-    </w:p>
-    <w:p>
-      <w:pPr>
-        <w:pStyle w:val="Lijstalinea"/>
+      <w:r>
+        <w:rPr>
+          <w:b/>
+          <w:bCs/>
+        </w:rPr>
+        <w:t>9</w:t>
+      </w:r>
+      <w:r>
+        <w:rPr>
+          <w:b/>
+          <w:bCs/>
+        </w:rPr>
+        <w:t>1</w:t>
+      </w:r>
+    </w:p>
+    <w:p>
+      <w:pPr>
+        <w:pStyle w:val="ListParagraph"/>
         <w:numPr>
           <w:ilvl w:val="0"/>
           <w:numId w:val="1"/>
         </w:numPr>
       </w:pPr>
       <w:r>
-        <w:t>Woorden genereren die wel/niet in de reguliere expressie zit</w:t>
-      </w:r>
-    </w:p>
-    <w:p>
-      <w:pPr>
-        <w:pStyle w:val="Lijstalinea"/>
+        <w:t>DFA test of een woord wel/niet in de taal zit</w:t>
+      </w:r>
+      <w:r>
+        <w:t xml:space="preserve"> </w:t>
+      </w:r>
+    </w:p>
+    <w:p>
+      <w:pPr>
+        <w:pStyle w:val="ListParagraph"/>
         <w:numPr>
           <w:ilvl w:val="1"/>
           <w:numId w:val="1"/>
@@ -436,7 +578,164 @@
           <w:b/>
           <w:bCs/>
         </w:rPr>
-        <w:t>RegexTester.cs regel 55</w:t>
+        <w:t>DFA.cs</w:t>
+      </w:r>
+      <w:r>
+        <w:rPr>
+          <w:b/>
+          <w:bCs/>
+        </w:rPr>
+        <w:t xml:space="preserve"> regel 4</w:t>
+      </w:r>
+      <w:r>
+        <w:rPr>
+          <w:b/>
+          <w:bCs/>
+        </w:rPr>
+        <w:t>5</w:t>
+      </w:r>
+      <w:r>
+        <w:rPr>
+          <w:b/>
+          <w:bCs/>
+        </w:rPr>
+        <w:t xml:space="preserve"> – 6</w:t>
+      </w:r>
+      <w:r>
+        <w:rPr>
+          <w:b/>
+          <w:bCs/>
+        </w:rPr>
+        <w:t>7</w:t>
+      </w:r>
+      <w:r>
+        <w:rPr>
+          <w:b/>
+          <w:bCs/>
+        </w:rPr>
+        <w:t xml:space="preserve"> (voor 1 specifiek woord)</w:t>
+      </w:r>
+    </w:p>
+    <w:p>
+      <w:pPr>
+        <w:pStyle w:val="ListParagraph"/>
+        <w:numPr>
+          <w:ilvl w:val="1"/>
+          <w:numId w:val="1"/>
+        </w:numPr>
+        <w:rPr>
+          <w:b/>
+          <w:bCs/>
+        </w:rPr>
+      </w:pPr>
+      <w:r>
+        <w:rPr>
+          <w:b/>
+          <w:bCs/>
+        </w:rPr>
+        <w:t>DFA.cs</w:t>
+      </w:r>
+      <w:r>
+        <w:rPr>
+          <w:b/>
+          <w:bCs/>
+        </w:rPr>
+        <w:t xml:space="preserve"> regel </w:t>
+      </w:r>
+      <w:r>
+        <w:rPr>
+          <w:b/>
+          <w:bCs/>
+        </w:rPr>
+        <w:t>69</w:t>
+      </w:r>
+      <w:r>
+        <w:rPr>
+          <w:b/>
+          <w:bCs/>
+        </w:rPr>
+        <w:t xml:space="preserve"> – 10</w:t>
+      </w:r>
+      <w:r>
+        <w:rPr>
+          <w:b/>
+          <w:bCs/>
+        </w:rPr>
+        <w:t>1</w:t>
+      </w:r>
+      <w:r>
+        <w:rPr>
+          <w:b/>
+          <w:bCs/>
+        </w:rPr>
+        <w:t xml:space="preserve"> (voor alle woorden die wel/niet in de taal zittten)</w:t>
+      </w:r>
+    </w:p>
+    <w:p>
+      <w:pPr>
+        <w:pStyle w:val="ListParagraph"/>
+        <w:numPr>
+          <w:ilvl w:val="0"/>
+          <w:numId w:val="1"/>
+        </w:numPr>
+      </w:pPr>
+      <w:r>
+        <w:t>NDFA test of een woord wel/niet in de taal zit</w:t>
+      </w:r>
+    </w:p>
+    <w:p>
+      <w:pPr>
+        <w:pStyle w:val="ListParagraph"/>
+        <w:numPr>
+          <w:ilvl w:val="1"/>
+          <w:numId w:val="1"/>
+        </w:numPr>
+        <w:rPr>
+          <w:b/>
+          <w:bCs/>
+        </w:rPr>
+      </w:pPr>
+      <w:r>
+        <w:rPr>
+          <w:b/>
+          <w:bCs/>
+        </w:rPr>
+        <w:t xml:space="preserve">NDFA.cs regel </w:t>
+      </w:r>
+      <w:r>
+        <w:rPr>
+          <w:b/>
+          <w:bCs/>
+        </w:rPr>
+        <w:t>2</w:t>
+      </w:r>
+      <w:r>
+        <w:rPr>
+          <w:b/>
+          <w:bCs/>
+        </w:rPr>
+        <w:t>1</w:t>
+      </w:r>
+      <w:r>
+        <w:rPr>
+          <w:b/>
+          <w:bCs/>
+        </w:rPr>
+        <w:t xml:space="preserve"> – </w:t>
+      </w:r>
+      <w:r>
+        <w:rPr>
+          <w:b/>
+          <w:bCs/>
+        </w:rPr>
+        <w:t>7</w:t>
+      </w:r>
+      <w:r>
+        <w:rPr>
+          <w:b/>
+          <w:bCs/>
+        </w:rPr>
+        <w:t>5</w:t>
       </w:r>
       <w:r>
         <w:rPr>
@@ -450,6 +749,126 @@
           <w:b/>
           <w:bCs/>
         </w:rPr>
+        <w:t>(voor 1 specifiek woord)</w:t>
+      </w:r>
+    </w:p>
+    <w:p>
+      <w:pPr>
+        <w:pStyle w:val="ListParagraph"/>
+        <w:numPr>
+          <w:ilvl w:val="1"/>
+          <w:numId w:val="1"/>
+        </w:numPr>
+        <w:rPr>
+          <w:b/>
+          <w:bCs/>
+        </w:rPr>
+      </w:pPr>
+      <w:r>
+        <w:rPr>
+          <w:b/>
+          <w:bCs/>
+        </w:rPr>
+        <w:t>NDFA.cs regel 1</w:t>
+      </w:r>
+      <w:r>
+        <w:rPr>
+          <w:b/>
+          <w:bCs/>
+        </w:rPr>
+        <w:t>49</w:t>
+      </w:r>
+      <w:r>
+        <w:rPr>
+          <w:b/>
+          <w:bCs/>
+        </w:rPr>
+        <w:t xml:space="preserve"> – 18</w:t>
+      </w:r>
+      <w:r>
+        <w:rPr>
+          <w:b/>
+          <w:bCs/>
+        </w:rPr>
+        <w:t>2</w:t>
+      </w:r>
+      <w:r>
+        <w:rPr>
+          <w:b/>
+          <w:bCs/>
+        </w:rPr>
+        <w:t xml:space="preserve"> (voor alle woorden die wel/niet in de taal zittten)</w:t>
+      </w:r>
+    </w:p>
+    <w:p>
+      <w:pPr>
+        <w:pStyle w:val="ListParagraph"/>
+        <w:numPr>
+          <w:ilvl w:val="0"/>
+          <w:numId w:val="1"/>
+        </w:numPr>
+      </w:pPr>
+      <w:r>
+        <w:t>DFA constructor</w:t>
+      </w:r>
+    </w:p>
+    <w:p>
+      <w:pPr>
+        <w:pStyle w:val="ListParagraph"/>
+        <w:numPr>
+          <w:ilvl w:val="1"/>
+          <w:numId w:val="1"/>
+        </w:numPr>
+      </w:pPr>
+      <w:r>
+        <w:t>Begint met xyz</w:t>
+      </w:r>
+    </w:p>
+    <w:p>
+      <w:pPr>
+        <w:pStyle w:val="ListParagraph"/>
+        <w:numPr>
+          <w:ilvl w:val="2"/>
+          <w:numId w:val="1"/>
+        </w:numPr>
+        <w:rPr>
+          <w:b/>
+          <w:bCs/>
+        </w:rPr>
+      </w:pPr>
+      <w:r>
+        <w:rPr>
+          <w:b/>
+          <w:bCs/>
+        </w:rPr>
+        <w:t>GenerateDFA.cs</w:t>
+      </w:r>
+      <w:r>
+        <w:rPr>
+          <w:b/>
+          <w:bCs/>
+        </w:rPr>
+        <w:t xml:space="preserve"> regel 1</w:t>
+      </w:r>
+      <w:r>
+        <w:rPr>
+          <w:b/>
+          <w:bCs/>
+        </w:rPr>
+        <w:t>8</w:t>
+      </w:r>
+      <w:r>
+        <w:rPr>
+          <w:b/>
+          <w:bCs/>
+        </w:rPr>
+        <w:t xml:space="preserve"> </w:t>
+      </w:r>
+      <w:r>
+        <w:rPr>
+          <w:b/>
+          <w:bCs/>
+        </w:rPr>
         <w:t>–</w:t>
       </w:r>
       <w:r>
@@ -464,7 +883,53 @@
           <w:b/>
           <w:bCs/>
         </w:rPr>
-        <w:t>92</w:t>
+        <w:t>59</w:t>
+      </w:r>
+    </w:p>
+    <w:p>
+      <w:pPr>
+        <w:pStyle w:val="ListParagraph"/>
+        <w:numPr>
+          <w:ilvl w:val="1"/>
+          <w:numId w:val="1"/>
+        </w:numPr>
+      </w:pPr>
+      <w:r>
+        <w:t>Eindigt op xyz</w:t>
+      </w:r>
+    </w:p>
+    <w:p>
+      <w:pPr>
+        <w:pStyle w:val="ListParagraph"/>
+        <w:numPr>
+          <w:ilvl w:val="2"/>
+          <w:numId w:val="1"/>
+        </w:numPr>
+        <w:rPr>
+          <w:b/>
+          <w:bCs/>
+        </w:rPr>
+      </w:pPr>
+      <w:r>
+        <w:rPr>
+          <w:b/>
+          <w:bCs/>
+        </w:rPr>
+        <w:t>GenerateDFA.cs</w:t>
+      </w:r>
+      <w:r>
+        <w:rPr>
+          <w:b/>
+          <w:bCs/>
+        </w:rPr>
+        <w:t xml:space="preserve"> regel 6</w:t>
+      </w:r>
+      <w:r>
+        <w:rPr>
+          <w:b/>
+          <w:bCs/>
+        </w:rPr>
+        <w:t>7</w:t>
       </w:r>
       <w:r>
         <w:rPr>
@@ -473,25 +938,282 @@
         </w:rPr>
         <w:t xml:space="preserve"> </w:t>
       </w:r>
-    </w:p>
-    <w:p>
-      <w:pPr>
-        <w:pStyle w:val="Lijstalinea"/>
+      <w:r>
+        <w:rPr>
+          <w:b/>
+          <w:bCs/>
+        </w:rPr>
+        <w:t>–</w:t>
+      </w:r>
+      <w:r>
+        <w:rPr>
+          <w:b/>
+          <w:bCs/>
+        </w:rPr>
+        <w:t xml:space="preserve"> 14</w:t>
+      </w:r>
+      <w:r>
+        <w:rPr>
+          <w:b/>
+          <w:bCs/>
+        </w:rPr>
+        <w:t>2</w:t>
+      </w:r>
+      <w:r>
+        <w:rPr>
+          <w:b/>
+          <w:bCs/>
+        </w:rPr>
+        <w:t xml:space="preserve"> </w:t>
+      </w:r>
+    </w:p>
+    <w:p>
+      <w:pPr>
+        <w:pStyle w:val="ListParagraph"/>
+        <w:numPr>
+          <w:ilvl w:val="1"/>
+          <w:numId w:val="1"/>
+        </w:numPr>
+      </w:pPr>
+      <w:r>
+        <w:t>Bevat xyz</w:t>
+      </w:r>
+    </w:p>
+    <w:p>
+      <w:pPr>
+        <w:pStyle w:val="ListParagraph"/>
+        <w:numPr>
+          <w:ilvl w:val="2"/>
+          <w:numId w:val="1"/>
+        </w:numPr>
+        <w:rPr>
+          <w:b/>
+          <w:bCs/>
+        </w:rPr>
+      </w:pPr>
+      <w:r>
+        <w:rPr>
+          <w:b/>
+          <w:bCs/>
+        </w:rPr>
+        <w:t>GenerateDFA.cs</w:t>
+      </w:r>
+      <w:r>
+        <w:rPr>
+          <w:b/>
+          <w:bCs/>
+        </w:rPr>
+        <w:t xml:space="preserve"> regel 15</w:t>
+      </w:r>
+      <w:r>
+        <w:rPr>
+          <w:b/>
+          <w:bCs/>
+        </w:rPr>
+        <w:t>0</w:t>
+      </w:r>
+      <w:r>
+        <w:rPr>
+          <w:b/>
+          <w:bCs/>
+        </w:rPr>
+        <w:t xml:space="preserve"> </w:t>
+      </w:r>
+      <w:r>
+        <w:rPr>
+          <w:b/>
+          <w:bCs/>
+        </w:rPr>
+        <w:t>–</w:t>
+      </w:r>
+      <w:r>
+        <w:rPr>
+          <w:b/>
+          <w:bCs/>
+        </w:rPr>
+        <w:t xml:space="preserve"> 21</w:t>
+      </w:r>
+      <w:r>
+        <w:rPr>
+          <w:b/>
+          <w:bCs/>
+        </w:rPr>
+        <w:t>2</w:t>
+      </w:r>
+      <w:r>
+        <w:rPr>
+          <w:b/>
+          <w:bCs/>
+        </w:rPr>
+        <w:t xml:space="preserve"> </w:t>
+      </w:r>
+    </w:p>
+    <w:p>
+      <w:pPr>
+        <w:pStyle w:val="ListParagraph"/>
         <w:numPr>
           <w:ilvl w:val="0"/>
           <w:numId w:val="1"/>
         </w:numPr>
       </w:pPr>
       <w:r>
-        <w:t>DFA test of een woord wel/niet in de taal zit</w:t>
-      </w:r>
-      <w:r>
+        <w:t>Thompson constructie</w:t>
+      </w:r>
+    </w:p>
+    <w:p>
+      <w:pPr>
+        <w:pStyle w:val="ListParagraph"/>
+        <w:numPr>
+          <w:ilvl w:val="1"/>
+          <w:numId w:val="1"/>
+        </w:numPr>
+        <w:rPr>
+          <w:b/>
+          <w:bCs/>
+        </w:rPr>
+      </w:pPr>
+      <w:r>
+        <w:rPr>
+          <w:b/>
+          <w:bCs/>
+        </w:rPr>
+        <w:t>Thompson.cs hele klasse vanaf regel 1</w:t>
+      </w:r>
+      <w:r>
+        <w:rPr>
+          <w:b/>
+          <w:bCs/>
+        </w:rPr>
+        <w:t>8</w:t>
+      </w:r>
+    </w:p>
+    <w:p>
+      <w:pPr>
+        <w:pStyle w:val="ListParagraph"/>
+        <w:numPr>
+          <w:ilvl w:val="0"/>
+          <w:numId w:val="1"/>
+        </w:numPr>
+      </w:pPr>
+      <w:r>
+        <w:t xml:space="preserve">NDFA </w:t>
+      </w:r>
+      <w:r>
+        <w:sym w:font="Wingdings" w:char="F0E0"/>
+      </w:r>
+      <w:r>
+        <w:t xml:space="preserve"> DFA met Epsilon</w:t>
+      </w:r>
+    </w:p>
+    <w:p>
+      <w:pPr>
+        <w:pStyle w:val="ListParagraph"/>
+        <w:numPr>
+          <w:ilvl w:val="1"/>
+          <w:numId w:val="1"/>
+        </w:numPr>
+        <w:rPr>
+          <w:b/>
+          <w:bCs/>
+        </w:rPr>
+      </w:pPr>
+      <w:r>
+        <w:rPr>
+          <w:b/>
+          <w:bCs/>
+        </w:rPr>
+        <w:t>NDFAtoDFA.cs begint op regel 4</w:t>
+      </w:r>
+      <w:r>
+        <w:rPr>
+          <w:b/>
+          <w:bCs/>
+        </w:rPr>
+        <w:t>6</w:t>
+      </w:r>
+    </w:p>
+    <w:p>
+      <w:pPr>
+        <w:pStyle w:val="ListParagraph"/>
+        <w:numPr>
+          <w:ilvl w:val="0"/>
+          <w:numId w:val="1"/>
+        </w:numPr>
+      </w:pPr>
+      <w:r>
+        <w:t>Reverse</w:t>
+      </w:r>
+    </w:p>
+    <w:p>
+      <w:pPr>
+        <w:pStyle w:val="ListParagraph"/>
+        <w:numPr>
+          <w:ilvl w:val="1"/>
+          <w:numId w:val="1"/>
+        </w:numPr>
+        <w:rPr>
+          <w:b/>
+          <w:bCs/>
+        </w:rPr>
+      </w:pPr>
+      <w:r>
+        <w:rPr>
+          <w:b/>
+          <w:bCs/>
+        </w:rPr>
+        <w:t xml:space="preserve">DFAReverse.cs regel </w:t>
+      </w:r>
+      <w:r>
+        <w:rPr>
+          <w:b/>
+          <w:bCs/>
+        </w:rPr>
+        <w:t>27</w:t>
+      </w:r>
+      <w:r>
+        <w:rPr>
+          <w:b/>
+          <w:bCs/>
+        </w:rPr>
+        <w:t xml:space="preserve"> – </w:t>
+      </w:r>
+      <w:r>
+        <w:rPr>
+          <w:b/>
+          <w:bCs/>
+        </w:rPr>
+        <w:t>7</w:t>
+      </w:r>
+      <w:r>
+        <w:rPr>
+          <w:b/>
+          <w:bCs/>
+        </w:rPr>
+        <w:t>0</w:t>
+      </w:r>
+      <w:r>
+        <w:rPr>
+          <w:b/>
+          <w:bCs/>
+        </w:rPr>
         <w:t xml:space="preserve"> </w:t>
       </w:r>
     </w:p>
     <w:p>
       <w:pPr>
-        <w:pStyle w:val="Lijstalinea"/>
+        <w:pStyle w:val="ListParagraph"/>
+        <w:numPr>
+          <w:ilvl w:val="0"/>
+          <w:numId w:val="1"/>
+        </w:numPr>
+      </w:pPr>
+      <w:r>
+        <w:t>TestApplicatie (console based)</w:t>
+      </w:r>
+    </w:p>
+    <w:p>
+      <w:pPr>
+        <w:pStyle w:val="ListParagraph"/>
         <w:numPr>
           <w:ilvl w:val="1"/>
           <w:numId w:val="1"/>
@@ -506,61 +1228,66 @@
           <w:b/>
           <w:bCs/>
         </w:rPr>
-        <w:t>DFA.cs</w:t>
-      </w:r>
-      <w:r>
-        <w:rPr>
-          <w:b/>
-          <w:bCs/>
-        </w:rPr>
-        <w:t xml:space="preserve"> regel </w:t>
-      </w:r>
-      <w:r>
-        <w:rPr>
-          <w:b/>
-          <w:bCs/>
-        </w:rPr>
-        <w:t>46</w:t>
-      </w:r>
-      <w:r>
-        <w:rPr>
-          <w:b/>
-          <w:bCs/>
-        </w:rPr>
-        <w:t xml:space="preserve"> – </w:t>
-      </w:r>
-      <w:r>
-        <w:rPr>
-          <w:b/>
-          <w:bCs/>
-        </w:rPr>
-        <w:t>68</w:t>
-      </w:r>
-      <w:r>
-        <w:rPr>
-          <w:b/>
-          <w:bCs/>
-        </w:rPr>
-        <w:t xml:space="preserve"> (voor </w:t>
-      </w:r>
-      <w:r>
-        <w:rPr>
-          <w:b/>
-          <w:bCs/>
-        </w:rPr>
-        <w:t>1 specifiek woord</w:t>
-      </w:r>
-      <w:r>
-        <w:rPr>
-          <w:b/>
-          <w:bCs/>
-        </w:rPr>
-        <w:t>)</w:t>
-      </w:r>
-    </w:p>
-    <w:p>
-      <w:pPr>
-        <w:pStyle w:val="Lijstalinea"/>
+        <w:t>Program</w:t>
+      </w:r>
+      <w:r>
+        <w:rPr>
+          <w:b/>
+          <w:bCs/>
+        </w:rPr>
+        <w:t xml:space="preserve">.cs </w:t>
+      </w:r>
+      <w:r>
+        <w:rPr>
+          <w:b/>
+          <w:bCs/>
+        </w:rPr>
+        <w:t>regel 60</w:t>
+      </w:r>
+      <w:r>
+        <w:rPr>
+          <w:b/>
+          <w:bCs/>
+        </w:rPr>
+        <w:t>3</w:t>
+      </w:r>
+      <w:r>
+        <w:rPr>
+          <w:b/>
+          <w:bCs/>
+        </w:rPr>
+        <w:t xml:space="preserve"> – 77</w:t>
+      </w:r>
+      <w:r>
+        <w:rPr>
+          <w:b/>
+          <w:bCs/>
+        </w:rPr>
+        <w:t>5</w:t>
+      </w:r>
+      <w:r>
+        <w:rPr>
+          <w:b/>
+          <w:bCs/>
+        </w:rPr>
+        <w:t xml:space="preserve"> </w:t>
+      </w:r>
+    </w:p>
+    <w:p>
+      <w:pPr>
+        <w:pStyle w:val="ListParagraph"/>
+        <w:numPr>
+          <w:ilvl w:val="0"/>
+          <w:numId w:val="1"/>
+        </w:numPr>
+      </w:pPr>
+      <w:r>
+        <w:t>Graphviz naar pdf</w:t>
+      </w:r>
+    </w:p>
+    <w:p>
+      <w:pPr>
+        <w:pStyle w:val="ListParagraph"/>
         <w:numPr>
           <w:ilvl w:val="1"/>
           <w:numId w:val="1"/>
@@ -575,67 +1302,42 @@
           <w:b/>
           <w:bCs/>
         </w:rPr>
-        <w:t>DFA.cs</w:t>
-      </w:r>
-      <w:r>
-        <w:rPr>
-          <w:b/>
-          <w:bCs/>
-        </w:rPr>
-        <w:t xml:space="preserve"> regel 70 – 102 (voor alle woorden die wel/niet in de taal zittten)</w:t>
-      </w:r>
-    </w:p>
-    <w:p>
-      <w:pPr>
-        <w:pStyle w:val="Lijstalinea"/>
-        <w:numPr>
-          <w:ilvl w:val="0"/>
-          <w:numId w:val="1"/>
-        </w:numPr>
-      </w:pPr>
-      <w:r>
-        <w:t>NDFA test of een woord wel/niet in de taal zit</w:t>
-      </w:r>
-    </w:p>
-    <w:p>
-      <w:pPr>
-        <w:pStyle w:val="Lijstalinea"/>
-        <w:numPr>
-          <w:ilvl w:val="1"/>
-          <w:numId w:val="1"/>
-        </w:numPr>
-        <w:rPr>
-          <w:b/>
-          <w:bCs/>
-        </w:rPr>
-      </w:pPr>
-      <w:r>
-        <w:rPr>
-          <w:b/>
-          <w:bCs/>
-        </w:rPr>
-        <w:t xml:space="preserve">NDFA.cs regel </w:t>
-      </w:r>
-      <w:r>
-        <w:rPr>
-          <w:b/>
-          <w:bCs/>
-        </w:rPr>
-        <w:t>22</w:t>
-      </w:r>
-      <w:r>
-        <w:rPr>
-          <w:b/>
-          <w:bCs/>
-        </w:rPr>
-        <w:t xml:space="preserve"> – </w:t>
-      </w:r>
-      <w:r>
-        <w:rPr>
-          <w:b/>
-          <w:bCs/>
-        </w:rPr>
-        <w:t>76</w:t>
+        <w:t>Program</w:t>
+      </w:r>
+      <w:r>
+        <w:rPr>
+          <w:b/>
+          <w:bCs/>
+        </w:rPr>
+        <w:t xml:space="preserve">.cs </w:t>
+      </w:r>
+      <w:r>
+        <w:rPr>
+          <w:b/>
+          <w:bCs/>
+        </w:rPr>
+        <w:t>regel 77</w:t>
+      </w:r>
+      <w:r>
+        <w:rPr>
+          <w:b/>
+          <w:bCs/>
+        </w:rPr>
+        <w:t>6</w:t>
+      </w:r>
+      <w:r>
+        <w:rPr>
+          <w:b/>
+          <w:bCs/>
+        </w:rPr>
+        <w:t xml:space="preserve"> – 78</w:t>
+      </w:r>
+      <w:r>
+        <w:rPr>
+          <w:b/>
+          <w:bCs/>
+        </w:rPr>
+        <w:t>1</w:t>
       </w:r>
       <w:r>
         <w:rPr>
@@ -643,501 +1345,6 @@
           <w:bCs/>
         </w:rPr>
         <w:t xml:space="preserve"> </w:t>
-      </w:r>
-      <w:r>
-        <w:rPr>
-          <w:b/>
-          <w:bCs/>
-        </w:rPr>
-        <w:t>(voor 1 specifiek woord)</w:t>
-      </w:r>
-    </w:p>
-    <w:p>
-      <w:pPr>
-        <w:pStyle w:val="Lijstalinea"/>
-        <w:numPr>
-          <w:ilvl w:val="1"/>
-          <w:numId w:val="1"/>
-        </w:numPr>
-        <w:rPr>
-          <w:b/>
-          <w:bCs/>
-        </w:rPr>
-      </w:pPr>
-      <w:r>
-        <w:rPr>
-          <w:b/>
-          <w:bCs/>
-        </w:rPr>
-        <w:t>NDFA.cs regel 150 – 183 (voor alle woorden die wel/niet in de taal zittten)</w:t>
-      </w:r>
-    </w:p>
-    <w:p>
-      <w:pPr>
-        <w:pStyle w:val="Lijstalinea"/>
-        <w:numPr>
-          <w:ilvl w:val="0"/>
-          <w:numId w:val="1"/>
-        </w:numPr>
-      </w:pPr>
-      <w:r>
-        <w:t>DFA constructor</w:t>
-      </w:r>
-    </w:p>
-    <w:p>
-      <w:pPr>
-        <w:pStyle w:val="Lijstalinea"/>
-        <w:numPr>
-          <w:ilvl w:val="1"/>
-          <w:numId w:val="1"/>
-        </w:numPr>
-      </w:pPr>
-      <w:r>
-        <w:t>Begint met xyz</w:t>
-      </w:r>
-    </w:p>
-    <w:p>
-      <w:pPr>
-        <w:pStyle w:val="Lijstalinea"/>
-        <w:numPr>
-          <w:ilvl w:val="2"/>
-          <w:numId w:val="1"/>
-        </w:numPr>
-        <w:rPr>
-          <w:b/>
-          <w:bCs/>
-        </w:rPr>
-      </w:pPr>
-      <w:r>
-        <w:rPr>
-          <w:b/>
-          <w:bCs/>
-        </w:rPr>
-        <w:t>GenerateDFA.cs</w:t>
-      </w:r>
-      <w:r>
-        <w:rPr>
-          <w:b/>
-          <w:bCs/>
-        </w:rPr>
-        <w:t xml:space="preserve"> regel 19</w:t>
-      </w:r>
-      <w:r>
-        <w:rPr>
-          <w:b/>
-          <w:bCs/>
-        </w:rPr>
-        <w:t xml:space="preserve"> </w:t>
-      </w:r>
-      <w:r>
-        <w:rPr>
-          <w:b/>
-          <w:bCs/>
-        </w:rPr>
-        <w:t>–</w:t>
-      </w:r>
-      <w:r>
-        <w:rPr>
-          <w:b/>
-          <w:bCs/>
-        </w:rPr>
-        <w:t xml:space="preserve"> 60</w:t>
-      </w:r>
-      <w:r>
-        <w:rPr>
-          <w:b/>
-          <w:bCs/>
-        </w:rPr>
-        <w:t xml:space="preserve"> </w:t>
-      </w:r>
-    </w:p>
-    <w:p>
-      <w:pPr>
-        <w:pStyle w:val="Lijstalinea"/>
-        <w:numPr>
-          <w:ilvl w:val="1"/>
-          <w:numId w:val="1"/>
-        </w:numPr>
-      </w:pPr>
-      <w:r>
-        <w:t>Eindigt op xyz</w:t>
-      </w:r>
-    </w:p>
-    <w:p>
-      <w:pPr>
-        <w:pStyle w:val="Lijstalinea"/>
-        <w:numPr>
-          <w:ilvl w:val="2"/>
-          <w:numId w:val="1"/>
-        </w:numPr>
-        <w:rPr>
-          <w:b/>
-          <w:bCs/>
-        </w:rPr>
-      </w:pPr>
-      <w:r>
-        <w:rPr>
-          <w:b/>
-          <w:bCs/>
-        </w:rPr>
-        <w:t>GenerateDFA.cs</w:t>
-      </w:r>
-      <w:r>
-        <w:rPr>
-          <w:b/>
-          <w:bCs/>
-        </w:rPr>
-        <w:t xml:space="preserve"> regel 68</w:t>
-      </w:r>
-      <w:r>
-        <w:rPr>
-          <w:b/>
-          <w:bCs/>
-        </w:rPr>
-        <w:t xml:space="preserve"> </w:t>
-      </w:r>
-      <w:r>
-        <w:rPr>
-          <w:b/>
-          <w:bCs/>
-        </w:rPr>
-        <w:t>–</w:t>
-      </w:r>
-      <w:r>
-        <w:rPr>
-          <w:b/>
-          <w:bCs/>
-        </w:rPr>
-        <w:t xml:space="preserve"> 143</w:t>
-      </w:r>
-      <w:r>
-        <w:rPr>
-          <w:b/>
-          <w:bCs/>
-        </w:rPr>
-        <w:t xml:space="preserve"> </w:t>
-      </w:r>
-    </w:p>
-    <w:p>
-      <w:pPr>
-        <w:pStyle w:val="Lijstalinea"/>
-        <w:numPr>
-          <w:ilvl w:val="1"/>
-          <w:numId w:val="1"/>
-        </w:numPr>
-      </w:pPr>
-      <w:r>
-        <w:t>Bevat xyz</w:t>
-      </w:r>
-    </w:p>
-    <w:p>
-      <w:pPr>
-        <w:pStyle w:val="Lijstalinea"/>
-        <w:numPr>
-          <w:ilvl w:val="2"/>
-          <w:numId w:val="1"/>
-        </w:numPr>
-        <w:rPr>
-          <w:b/>
-          <w:bCs/>
-        </w:rPr>
-      </w:pPr>
-      <w:r>
-        <w:rPr>
-          <w:b/>
-          <w:bCs/>
-        </w:rPr>
-        <w:t>GenerateDFA.cs</w:t>
-      </w:r>
-      <w:r>
-        <w:rPr>
-          <w:b/>
-          <w:bCs/>
-        </w:rPr>
-        <w:t xml:space="preserve"> regel 151</w:t>
-      </w:r>
-      <w:r>
-        <w:rPr>
-          <w:b/>
-          <w:bCs/>
-        </w:rPr>
-        <w:t xml:space="preserve"> </w:t>
-      </w:r>
-      <w:r>
-        <w:rPr>
-          <w:b/>
-          <w:bCs/>
-        </w:rPr>
-        <w:t>–</w:t>
-      </w:r>
-      <w:r>
-        <w:rPr>
-          <w:b/>
-          <w:bCs/>
-        </w:rPr>
-        <w:t xml:space="preserve"> 213</w:t>
-      </w:r>
-      <w:r>
-        <w:rPr>
-          <w:b/>
-          <w:bCs/>
-        </w:rPr>
-        <w:t xml:space="preserve"> </w:t>
-      </w:r>
-    </w:p>
-    <w:p>
-      <w:pPr>
-        <w:pStyle w:val="Lijstalinea"/>
-        <w:numPr>
-          <w:ilvl w:val="0"/>
-          <w:numId w:val="1"/>
-        </w:numPr>
-      </w:pPr>
-      <w:r>
-        <w:t>Thompson constructie</w:t>
-      </w:r>
-    </w:p>
-    <w:p>
-      <w:pPr>
-        <w:pStyle w:val="Lijstalinea"/>
-        <w:numPr>
-          <w:ilvl w:val="1"/>
-          <w:numId w:val="1"/>
-        </w:numPr>
-        <w:rPr>
-          <w:b/>
-          <w:bCs/>
-        </w:rPr>
-      </w:pPr>
-      <w:r>
-        <w:rPr>
-          <w:b/>
-          <w:bCs/>
-        </w:rPr>
-        <w:t>Thompson.cs hele klasse vanaf regel 19</w:t>
-      </w:r>
-    </w:p>
-    <w:p>
-      <w:pPr>
-        <w:pStyle w:val="Lijstalinea"/>
-        <w:numPr>
-          <w:ilvl w:val="0"/>
-          <w:numId w:val="1"/>
-        </w:numPr>
-      </w:pPr>
-      <w:r>
-        <w:t xml:space="preserve">NDFA </w:t>
-      </w:r>
-      <w:r>
-        <w:sym w:font="Wingdings" w:char="F0E0"/>
-      </w:r>
-      <w:r>
-        <w:t xml:space="preserve"> DFA met Epsilon</w:t>
-      </w:r>
-    </w:p>
-    <w:p>
-      <w:pPr>
-        <w:pStyle w:val="Lijstalinea"/>
-        <w:numPr>
-          <w:ilvl w:val="1"/>
-          <w:numId w:val="1"/>
-        </w:numPr>
-        <w:rPr>
-          <w:b/>
-          <w:bCs/>
-          <w:color w:val="FF0000"/>
-        </w:rPr>
-      </w:pPr>
-      <w:r>
-        <w:rPr>
-          <w:b/>
-          <w:bCs/>
-          <w:color w:val="FF0000"/>
-        </w:rPr>
-        <w:t xml:space="preserve">NDFAtoDFA.cs </w:t>
-      </w:r>
-      <w:r>
-        <w:rPr>
-          <w:b/>
-          <w:bCs/>
-          <w:color w:val="FF0000"/>
-        </w:rPr>
-        <w:t>begint op regel 49</w:t>
-      </w:r>
-    </w:p>
-    <w:p>
-      <w:pPr>
-        <w:pStyle w:val="Lijstalinea"/>
-        <w:numPr>
-          <w:ilvl w:val="0"/>
-          <w:numId w:val="1"/>
-        </w:numPr>
-      </w:pPr>
-      <w:r>
-        <w:t>Reverse</w:t>
-      </w:r>
-    </w:p>
-    <w:p>
-      <w:pPr>
-        <w:pStyle w:val="Lijstalinea"/>
-        <w:numPr>
-          <w:ilvl w:val="1"/>
-          <w:numId w:val="1"/>
-        </w:numPr>
-        <w:rPr>
-          <w:b/>
-          <w:bCs/>
-          <w:color w:val="FF0000"/>
-        </w:rPr>
-      </w:pPr>
-      <w:r>
-        <w:rPr>
-          <w:b/>
-          <w:bCs/>
-          <w:color w:val="FF0000"/>
-        </w:rPr>
-        <w:t>DFAReverse</w:t>
-      </w:r>
-      <w:r>
-        <w:rPr>
-          <w:b/>
-          <w:bCs/>
-          <w:color w:val="FF0000"/>
-        </w:rPr>
-        <w:t xml:space="preserve">.cs </w:t>
-      </w:r>
-      <w:r>
-        <w:rPr>
-          <w:b/>
-          <w:bCs/>
-          <w:color w:val="FF0000"/>
-        </w:rPr>
-        <w:t>regel 31</w:t>
-      </w:r>
-      <w:r>
-        <w:rPr>
-          <w:b/>
-          <w:bCs/>
-          <w:color w:val="FF0000"/>
-        </w:rPr>
-        <w:t xml:space="preserve"> – </w:t>
-      </w:r>
-      <w:r>
-        <w:rPr>
-          <w:b/>
-          <w:bCs/>
-          <w:color w:val="FF0000"/>
-        </w:rPr>
-        <w:t>74</w:t>
-      </w:r>
-      <w:r>
-        <w:rPr>
-          <w:b/>
-          <w:bCs/>
-          <w:color w:val="FF0000"/>
-        </w:rPr>
-        <w:t xml:space="preserve"> </w:t>
-      </w:r>
-    </w:p>
-    <w:p>
-      <w:pPr>
-        <w:pStyle w:val="Lijstalinea"/>
-        <w:numPr>
-          <w:ilvl w:val="0"/>
-          <w:numId w:val="1"/>
-        </w:numPr>
-      </w:pPr>
-      <w:r>
-        <w:t>TestApplicatie (console based)</w:t>
-      </w:r>
-    </w:p>
-    <w:p>
-      <w:pPr>
-        <w:pStyle w:val="Lijstalinea"/>
-        <w:numPr>
-          <w:ilvl w:val="1"/>
-          <w:numId w:val="1"/>
-        </w:numPr>
-        <w:rPr>
-          <w:b/>
-          <w:bCs/>
-          <w:color w:val="FF0000"/>
-        </w:rPr>
-      </w:pPr>
-      <w:r>
-        <w:rPr>
-          <w:b/>
-          <w:bCs/>
-          <w:color w:val="FF0000"/>
-        </w:rPr>
-        <w:t>Program</w:t>
-      </w:r>
-      <w:r>
-        <w:rPr>
-          <w:b/>
-          <w:bCs/>
-          <w:color w:val="FF0000"/>
-        </w:rPr>
-        <w:t xml:space="preserve">.cs </w:t>
-      </w:r>
-      <w:r>
-        <w:rPr>
-          <w:b/>
-          <w:bCs/>
-          <w:color w:val="FF0000"/>
-        </w:rPr>
-        <w:t xml:space="preserve">regel 604 – 776 </w:t>
-      </w:r>
-    </w:p>
-    <w:p>
-      <w:pPr>
-        <w:pStyle w:val="Lijstalinea"/>
-        <w:numPr>
-          <w:ilvl w:val="0"/>
-          <w:numId w:val="1"/>
-        </w:numPr>
-      </w:pPr>
-      <w:r>
-        <w:t>Graphviz naar pdf</w:t>
-      </w:r>
-    </w:p>
-    <w:p>
-      <w:pPr>
-        <w:pStyle w:val="Lijstalinea"/>
-        <w:numPr>
-          <w:ilvl w:val="1"/>
-          <w:numId w:val="1"/>
-        </w:numPr>
-        <w:rPr>
-          <w:b/>
-          <w:bCs/>
-          <w:color w:val="FF0000"/>
-        </w:rPr>
-      </w:pPr>
-      <w:r>
-        <w:rPr>
-          <w:b/>
-          <w:bCs/>
-          <w:color w:val="FF0000"/>
-        </w:rPr>
-        <w:lastRenderedPageBreak/>
-        <w:t>Program</w:t>
-      </w:r>
-      <w:r>
-        <w:rPr>
-          <w:b/>
-          <w:bCs/>
-          <w:color w:val="FF0000"/>
-        </w:rPr>
-        <w:t xml:space="preserve">.cs </w:t>
-      </w:r>
-      <w:r>
-        <w:rPr>
-          <w:b/>
-          <w:bCs/>
-          <w:color w:val="FF0000"/>
-        </w:rPr>
-        <w:t xml:space="preserve">regel 777 – 782 </w:t>
       </w:r>
     </w:p>
     <w:sectPr>
@@ -1151,7 +1358,7 @@
 </file>
 
 <file path=word/numbering.xml><?xml version="1.0" encoding="utf-8"?>
-<w:numbering xmlns:wpc="http://schemas.microsoft.com/office/word/2010/wordprocessingCanvas" xmlns:cx="http://schemas.microsoft.com/office/drawing/2014/chartex" xmlns:cx1="http://schemas.microsoft.com/office/drawing/2015/9/8/chartex" xmlns:cx2="http://schemas.microsoft.com/office/drawing/2015/10/21/chartex" xmlns:cx3="http://schemas.microsoft.com/office/drawing/2016/5/9/chartex" xmlns:cx4="http://schemas.microsoft.com/office/drawing/2016/5/10/chartex" xmlns:cx5="http://schemas.microsoft.com/office/drawing/2016/5/11/chartex" xmlns:cx6="http://schemas.microsoft.com/office/drawing/2016/5/12/chartex" xmlns:cx7="http://schemas.microsoft.com/office/drawing/2016/5/13/chartex" xmlns:cx8="http://schemas.microsoft.com/office/drawing/2016/5/14/chartex" xmlns:mc="http://schemas.openxmlformats.org/markup-compatibility/2006" xmlns:aink="http://schemas.microsoft.com/office/drawing/2016/ink" xmlns:am3d="http://schemas.microsoft.com/office/drawing/2017/model3d" xmlns:o="urn:schemas-microsoft-com:office:office" xmlns:r="http://schemas.openxmlformats.org/officeDocument/2006/relationships" xmlns:m="http://schemas.openxmlformats.org/officeDocument/2006/math" xmlns:v="urn:schemas-microsoft-com:vml" xmlns:wp14="http://schemas.microsoft.com/office/word/2010/wordprocessingDrawing" xmlns:wp="http://schemas.openxmlformats.org/drawingml/2006/wordprocessingDrawing" xmlns:w10="urn:schemas-microsoft-com:office:word" xmlns:w="http://schemas.openxmlformats.org/wordprocessingml/2006/main" xmlns:w14="http://schemas.microsoft.com/office/word/2010/wordml" xmlns:w15="http://schemas.microsoft.com/office/word/2012/wordml" xmlns:w16cid="http://schemas.microsoft.com/office/word/2016/wordml/cid" xmlns:w16se="http://schemas.microsoft.com/office/word/2015/wordml/symex" xmlns:wpg="http://schemas.microsoft.com/office/word/2010/wordprocessingGroup" xmlns:wpi="http://schemas.microsoft.com/office/word/2010/wordprocessingInk" xmlns:wne="http://schemas.microsoft.com/office/word/2006/wordml" xmlns:wps="http://schemas.microsoft.com/office/word/2010/wordprocessingShape" mc:Ignorable="w14 w15 w16se w16cid wp14">
+<w:numbering xmlns:wpc="http://schemas.microsoft.com/office/word/2010/wordprocessingCanvas" xmlns:cx="http://schemas.microsoft.com/office/drawing/2014/chartex" xmlns:cx1="http://schemas.microsoft.com/office/drawing/2015/9/8/chartex" xmlns:cx2="http://schemas.microsoft.com/office/drawing/2015/10/21/chartex" xmlns:cx3="http://schemas.microsoft.com/office/drawing/2016/5/9/chartex" xmlns:cx4="http://schemas.microsoft.com/office/drawing/2016/5/10/chartex" xmlns:cx5="http://schemas.microsoft.com/office/drawing/2016/5/11/chartex" xmlns:cx6="http://schemas.microsoft.com/office/drawing/2016/5/12/chartex" xmlns:cx7="http://schemas.microsoft.com/office/drawing/2016/5/13/chartex" xmlns:cx8="http://schemas.microsoft.com/office/drawing/2016/5/14/chartex" xmlns:mc="http://schemas.openxmlformats.org/markup-compatibility/2006" xmlns:aink="http://schemas.microsoft.com/office/drawing/2016/ink" xmlns:am3d="http://schemas.microsoft.com/office/drawing/2017/model3d" xmlns:o="urn:schemas-microsoft-com:office:office" xmlns:r="http://schemas.openxmlformats.org/officeDocument/2006/relationships" xmlns:m="http://schemas.openxmlformats.org/officeDocument/2006/math" xmlns:v="urn:schemas-microsoft-com:vml" xmlns:wp14="http://schemas.microsoft.com/office/word/2010/wordprocessingDrawing" xmlns:wp="http://schemas.openxmlformats.org/drawingml/2006/wordprocessingDrawing" xmlns:w10="urn:schemas-microsoft-com:office:word" xmlns:w="http://schemas.openxmlformats.org/wordprocessingml/2006/main" xmlns:w14="http://schemas.microsoft.com/office/word/2010/wordml" xmlns:w15="http://schemas.microsoft.com/office/word/2012/wordml" xmlns:w16cex="http://schemas.microsoft.com/office/word/2018/wordml/cex" xmlns:w16cid="http://schemas.microsoft.com/office/word/2016/wordml/cid" xmlns:w16="http://schemas.microsoft.com/office/word/2018/wordml" xmlns:w16se="http://schemas.microsoft.com/office/word/2015/wordml/symex" xmlns:wpg="http://schemas.microsoft.com/office/word/2010/wordprocessingGroup" xmlns:wpi="http://schemas.microsoft.com/office/word/2010/wordprocessingInk" xmlns:wne="http://schemas.microsoft.com/office/word/2006/wordml" xmlns:wps="http://schemas.microsoft.com/office/word/2010/wordprocessingShape" mc:Ignorable="w14 w15 w16se w16cid w16 w16cex wp14">
   <w:abstractNum w:abstractNumId="0" w15:restartNumberingAfterBreak="0">
     <w:nsid w:val="23355846"/>
     <w:multiLevelType w:val="hybridMultilevel"/>
@@ -1386,7 +1593,7 @@
 </file>
 
 <file path=word/styles.xml><?xml version="1.0" encoding="utf-8"?>
-<w:styles xmlns:mc="http://schemas.openxmlformats.org/markup-compatibility/2006" xmlns:r="http://schemas.openxmlformats.org/officeDocument/2006/relationships" xmlns:w="http://schemas.openxmlformats.org/wordprocessingml/2006/main" xmlns:w14="http://schemas.microsoft.com/office/word/2010/wordml" xmlns:w15="http://schemas.microsoft.com/office/word/2012/wordml" xmlns:w16cid="http://schemas.microsoft.com/office/word/2016/wordml/cid" xmlns:w16se="http://schemas.microsoft.com/office/word/2015/wordml/symex" mc:Ignorable="w14 w15 w16se w16cid">
+<w:styles xmlns:mc="http://schemas.openxmlformats.org/markup-compatibility/2006" xmlns:r="http://schemas.openxmlformats.org/officeDocument/2006/relationships" xmlns:w="http://schemas.openxmlformats.org/wordprocessingml/2006/main" xmlns:w14="http://schemas.microsoft.com/office/word/2010/wordml" xmlns:w15="http://schemas.microsoft.com/office/word/2012/wordml" xmlns:w16cex="http://schemas.microsoft.com/office/word/2018/wordml/cex" xmlns:w16cid="http://schemas.microsoft.com/office/word/2016/wordml/cid" xmlns:w16="http://schemas.microsoft.com/office/word/2018/wordml" xmlns:w16se="http://schemas.microsoft.com/office/word/2015/wordml/symex" mc:Ignorable="w14 w15 w16se w16cid w16 w16cex">
   <w:docDefaults>
     <w:rPrDefault>
       <w:rPr>
@@ -1402,7 +1609,7 @@
       </w:pPr>
     </w:pPrDefault>
   </w:docDefaults>
-  <w:latentStyles w:defLockedState="0" w:defUIPriority="99" w:defSemiHidden="0" w:defUnhideWhenUsed="0" w:defQFormat="0" w:count="377">
+  <w:latentStyles w:defLockedState="0" w:defUIPriority="99" w:defSemiHidden="0" w:defUnhideWhenUsed="0" w:defQFormat="0" w:count="376">
     <w:lsdException w:name="Normal" w:uiPriority="0" w:qFormat="1"/>
     <w:lsdException w:name="heading 1" w:uiPriority="9" w:qFormat="1"/>
     <w:lsdException w:name="heading 2" w:semiHidden="1" w:uiPriority="9" w:unhideWhenUsed="1" w:qFormat="1"/>
@@ -1508,6 +1715,7 @@
     <w:lsdException w:name="HTML Sample" w:semiHidden="1" w:unhideWhenUsed="1"/>
     <w:lsdException w:name="HTML Typewriter" w:semiHidden="1" w:unhideWhenUsed="1"/>
     <w:lsdException w:name="HTML Variable" w:semiHidden="1" w:unhideWhenUsed="1"/>
+    <w:lsdException w:name="Normal Table" w:semiHidden="1" w:unhideWhenUsed="1"/>
     <w:lsdException w:name="annotation subject" w:semiHidden="1" w:unhideWhenUsed="1"/>
     <w:lsdException w:name="No List" w:semiHidden="1" w:unhideWhenUsed="1"/>
     <w:lsdException w:name="Outline List 1" w:semiHidden="1" w:unhideWhenUsed="1"/>
@@ -1554,8 +1762,10 @@
     <w:lsdException w:name="Table Subtle 2" w:semiHidden="1" w:unhideWhenUsed="1"/>
     <w:lsdException w:name="Table Web 1" w:semiHidden="1" w:unhideWhenUsed="1"/>
     <w:lsdException w:name="Table Web 2" w:semiHidden="1" w:unhideWhenUsed="1"/>
+    <w:lsdException w:name="Table Web 3" w:semiHidden="1" w:unhideWhenUsed="1"/>
     <w:lsdException w:name="Balloon Text" w:semiHidden="1" w:unhideWhenUsed="1"/>
     <w:lsdException w:name="Table Grid" w:uiPriority="39"/>
+    <w:lsdException w:name="Table Theme" w:semiHidden="1" w:unhideWhenUsed="1"/>
     <w:lsdException w:name="Placeholder Text" w:semiHidden="1"/>
     <w:lsdException w:name="No Spacing" w:uiPriority="1" w:qFormat="1"/>
     <w:lsdException w:name="Light Shading" w:uiPriority="60"/>
@@ -1776,17 +1986,16 @@
     <w:lsdException w:name="Hashtag" w:semiHidden="1" w:unhideWhenUsed="1"/>
     <w:lsdException w:name="Unresolved Mention" w:semiHidden="1" w:unhideWhenUsed="1"/>
     <w:lsdException w:name="Smart Link" w:semiHidden="1" w:unhideWhenUsed="1"/>
-    <w:lsdException w:name="Smart Link Error" w:semiHidden="1" w:unhideWhenUsed="1"/>
   </w:latentStyles>
-  <w:style w:type="paragraph" w:default="1" w:styleId="Standaard">
+  <w:style w:type="paragraph" w:default="1" w:styleId="Normal">
     <w:name w:val="Normal"/>
     <w:qFormat/>
   </w:style>
-  <w:style w:type="paragraph" w:styleId="Kop1">
+  <w:style w:type="paragraph" w:styleId="Heading1">
     <w:name w:val="heading 1"/>
-    <w:basedOn w:val="Standaard"/>
-    <w:next w:val="Standaard"/>
-    <w:link w:val="Kop1Char"/>
+    <w:basedOn w:val="Normal"/>
+    <w:next w:val="Normal"/>
+    <w:link w:val="Heading1Char"/>
     <w:uiPriority w:val="9"/>
     <w:qFormat/>
     <w:rsid w:val="009265B8"/>
@@ -1803,13 +2012,13 @@
       <w:szCs w:val="32"/>
     </w:rPr>
   </w:style>
-  <w:style w:type="character" w:default="1" w:styleId="Standaardalinea-lettertype">
+  <w:style w:type="character" w:default="1" w:styleId="DefaultParagraphFont">
     <w:name w:val="Default Paragraph Font"/>
     <w:uiPriority w:val="1"/>
     <w:semiHidden/>
     <w:unhideWhenUsed/>
   </w:style>
-  <w:style w:type="table" w:default="1" w:styleId="Standaardtabel">
+  <w:style w:type="table" w:default="1" w:styleId="TableNormal">
     <w:name w:val="Normal Table"/>
     <w:uiPriority w:val="99"/>
     <w:semiHidden/>
@@ -1824,16 +2033,16 @@
       </w:tblCellMar>
     </w:tblPr>
   </w:style>
-  <w:style w:type="numbering" w:default="1" w:styleId="Geenlijst">
+  <w:style w:type="numbering" w:default="1" w:styleId="NoList">
     <w:name w:val="No List"/>
     <w:uiPriority w:val="99"/>
     <w:semiHidden/>
     <w:unhideWhenUsed/>
   </w:style>
-  <w:style w:type="character" w:customStyle="1" w:styleId="Kop1Char">
-    <w:name w:val="Kop 1 Char"/>
-    <w:basedOn w:val="Standaardalinea-lettertype"/>
-    <w:link w:val="Kop1"/>
+  <w:style w:type="character" w:customStyle="1" w:styleId="Heading1Char">
+    <w:name w:val="Heading 1 Char"/>
+    <w:basedOn w:val="DefaultParagraphFont"/>
+    <w:link w:val="Heading1"/>
     <w:uiPriority w:val="9"/>
     <w:rsid w:val="009265B8"/>
     <w:rPr>
@@ -1843,9 +2052,9 @@
       <w:szCs w:val="32"/>
     </w:rPr>
   </w:style>
-  <w:style w:type="table" w:styleId="Tabelraster">
+  <w:style w:type="table" w:styleId="TableGrid">
     <w:name w:val="Table Grid"/>
-    <w:basedOn w:val="Standaardtabel"/>
+    <w:basedOn w:val="TableNormal"/>
     <w:uiPriority w:val="39"/>
     <w:rsid w:val="009265B8"/>
     <w:pPr>
@@ -1862,9 +2071,9 @@
       </w:tblBorders>
     </w:tblPr>
   </w:style>
-  <w:style w:type="paragraph" w:styleId="Lijstalinea">
+  <w:style w:type="paragraph" w:styleId="ListParagraph">
     <w:name w:val="List Paragraph"/>
-    <w:basedOn w:val="Standaard"/>
+    <w:basedOn w:val="Normal"/>
     <w:uiPriority w:val="34"/>
     <w:qFormat/>
     <w:rsid w:val="009265B8"/>

</xml_diff>